<commit_message>
added solutions to typography free exercises
</commit_message>
<xml_diff>
--- a/04.Thypography-in-CSS-Exercise/04.Thypography-in-CSS-Exercise.docx
+++ b/04.Thypography-in-CSS-Exercise/04.Thypography-in-CSS-Exercise.docx
@@ -4,7 +4,7 @@
   <w:body>
     <w:p>
       <w:pPr>
-        <w:pStyle w:val="1"/>
+        <w:pStyle w:val="Heading1"/>
         <w:jc w:val="center"/>
         <w:rPr>
           <w:bCs/>
@@ -42,39 +42,39 @@
       <w:hyperlink r:id="rId8" w:history="1">
         <w:r>
           <w:rPr>
-            <w:rStyle w:val="a9"/>
+            <w:rStyle w:val="Hyperlink"/>
           </w:rPr>
           <w:t>"</w:t>
         </w:r>
         <w:r>
           <w:rPr>
-            <w:rStyle w:val="a9"/>
+            <w:rStyle w:val="Hyperlink"/>
             <w:noProof/>
           </w:rPr>
           <w:t xml:space="preserve">HTML </w:t>
         </w:r>
         <w:r>
           <w:rPr>
-            <w:rStyle w:val="a9"/>
+            <w:rStyle w:val="Hyperlink"/>
           </w:rPr>
           <w:t xml:space="preserve">and </w:t>
         </w:r>
         <w:r>
           <w:rPr>
-            <w:rStyle w:val="a9"/>
+            <w:rStyle w:val="Hyperlink"/>
             <w:noProof/>
           </w:rPr>
           <w:t>CSS</w:t>
         </w:r>
         <w:r>
           <w:rPr>
-            <w:rStyle w:val="a9"/>
+            <w:rStyle w:val="Hyperlink"/>
           </w:rPr>
           <w:t xml:space="preserve">" course @ </w:t>
         </w:r>
         <w:r>
           <w:rPr>
-            <w:rStyle w:val="a9"/>
+            <w:rStyle w:val="Hyperlink"/>
             <w:noProof/>
           </w:rPr>
           <w:t>SoftUni</w:t>
@@ -86,7 +86,7 @@
     </w:p>
     <w:p>
       <w:pPr>
-        <w:pStyle w:val="2"/>
+        <w:pStyle w:val="Heading2"/>
         <w:rPr>
           <w:lang w:val="bg-BG"/>
         </w:rPr>
@@ -165,7 +165,7 @@
     </w:p>
     <w:p>
       <w:pPr>
-        <w:pStyle w:val="3"/>
+        <w:pStyle w:val="Heading3"/>
       </w:pPr>
       <w:r>
         <w:t>Requirements</w:t>
@@ -268,7 +268,7 @@
     </w:p>
     <w:p>
       <w:pPr>
-        <w:pStyle w:val="ac"/>
+        <w:pStyle w:val="ListParagraph"/>
         <w:numPr>
           <w:ilvl w:val="0"/>
           <w:numId w:val="6"/>
@@ -293,7 +293,7 @@
     </w:p>
     <w:p>
       <w:pPr>
-        <w:pStyle w:val="ac"/>
+        <w:pStyle w:val="ListParagraph"/>
         <w:numPr>
           <w:ilvl w:val="1"/>
           <w:numId w:val="6"/>
@@ -314,18 +314,16 @@
       <w:r>
         <w:t xml:space="preserve"> to the </w:t>
       </w:r>
-      <w:proofErr w:type="gramStart"/>
       <w:r>
         <w:rPr>
           <w:b/>
         </w:rPr>
         <w:t>center</w:t>
       </w:r>
-      <w:proofErr w:type="gramEnd"/>
-    </w:p>
-    <w:p>
-      <w:pPr>
-        <w:pStyle w:val="ac"/>
+    </w:p>
+    <w:p>
+      <w:pPr>
+        <w:pStyle w:val="ListParagraph"/>
         <w:numPr>
           <w:ilvl w:val="0"/>
           <w:numId w:val="6"/>
@@ -350,7 +348,7 @@
     </w:p>
     <w:p>
       <w:pPr>
-        <w:pStyle w:val="ac"/>
+        <w:pStyle w:val="ListParagraph"/>
         <w:numPr>
           <w:ilvl w:val="1"/>
           <w:numId w:val="6"/>
@@ -443,7 +441,7 @@
     </w:p>
     <w:p>
       <w:pPr>
-        <w:pStyle w:val="ac"/>
+        <w:pStyle w:val="ListParagraph"/>
         <w:numPr>
           <w:ilvl w:val="1"/>
           <w:numId w:val="6"/>
@@ -464,7 +462,7 @@
     </w:p>
     <w:p>
       <w:pPr>
-        <w:pStyle w:val="ac"/>
+        <w:pStyle w:val="ListParagraph"/>
         <w:numPr>
           <w:ilvl w:val="1"/>
           <w:numId w:val="6"/>
@@ -485,7 +483,7 @@
     </w:p>
     <w:p>
       <w:pPr>
-        <w:pStyle w:val="ac"/>
+        <w:pStyle w:val="ListParagraph"/>
         <w:numPr>
           <w:ilvl w:val="1"/>
           <w:numId w:val="6"/>
@@ -506,7 +504,7 @@
     </w:p>
     <w:p>
       <w:pPr>
-        <w:pStyle w:val="ac"/>
+        <w:pStyle w:val="ListParagraph"/>
         <w:numPr>
           <w:ilvl w:val="1"/>
           <w:numId w:val="6"/>
@@ -527,7 +525,7 @@
     </w:p>
     <w:p>
       <w:pPr>
-        <w:pStyle w:val="ac"/>
+        <w:pStyle w:val="ListParagraph"/>
         <w:numPr>
           <w:ilvl w:val="0"/>
           <w:numId w:val="6"/>
@@ -552,7 +550,7 @@
     </w:p>
     <w:p>
       <w:pPr>
-        <w:pStyle w:val="ac"/>
+        <w:pStyle w:val="ListParagraph"/>
         <w:numPr>
           <w:ilvl w:val="1"/>
           <w:numId w:val="6"/>
@@ -679,7 +677,7 @@
     </w:p>
     <w:p>
       <w:pPr>
-        <w:pStyle w:val="ac"/>
+        <w:pStyle w:val="ListParagraph"/>
         <w:numPr>
           <w:ilvl w:val="1"/>
           <w:numId w:val="6"/>
@@ -700,7 +698,7 @@
     </w:p>
     <w:p>
       <w:pPr>
-        <w:pStyle w:val="ac"/>
+        <w:pStyle w:val="ListParagraph"/>
         <w:numPr>
           <w:ilvl w:val="1"/>
           <w:numId w:val="6"/>
@@ -721,7 +719,7 @@
     </w:p>
     <w:p>
       <w:pPr>
-        <w:pStyle w:val="ac"/>
+        <w:pStyle w:val="ListParagraph"/>
         <w:numPr>
           <w:ilvl w:val="1"/>
           <w:numId w:val="6"/>
@@ -742,7 +740,7 @@
     </w:p>
     <w:p>
       <w:pPr>
-        <w:pStyle w:val="ac"/>
+        <w:pStyle w:val="ListParagraph"/>
         <w:numPr>
           <w:ilvl w:val="1"/>
           <w:numId w:val="6"/>
@@ -763,7 +761,7 @@
     </w:p>
     <w:p>
       <w:pPr>
-        <w:pStyle w:val="ac"/>
+        <w:pStyle w:val="ListParagraph"/>
         <w:numPr>
           <w:ilvl w:val="1"/>
           <w:numId w:val="6"/>
@@ -784,7 +782,7 @@
     </w:p>
     <w:p>
       <w:pPr>
-        <w:pStyle w:val="ac"/>
+        <w:pStyle w:val="ListParagraph"/>
         <w:numPr>
           <w:ilvl w:val="1"/>
           <w:numId w:val="6"/>
@@ -805,7 +803,7 @@
     </w:p>
     <w:p>
       <w:pPr>
-        <w:pStyle w:val="ac"/>
+        <w:pStyle w:val="ListParagraph"/>
         <w:numPr>
           <w:ilvl w:val="0"/>
           <w:numId w:val="6"/>
@@ -826,7 +824,7 @@
     </w:p>
     <w:p>
       <w:pPr>
-        <w:pStyle w:val="ac"/>
+        <w:pStyle w:val="ListParagraph"/>
         <w:numPr>
           <w:ilvl w:val="1"/>
           <w:numId w:val="6"/>
@@ -926,7 +924,7 @@
     </w:p>
     <w:p>
       <w:pPr>
-        <w:pStyle w:val="ac"/>
+        <w:pStyle w:val="ListParagraph"/>
         <w:numPr>
           <w:ilvl w:val="1"/>
           <w:numId w:val="6"/>
@@ -947,7 +945,7 @@
     </w:p>
     <w:p>
       <w:pPr>
-        <w:pStyle w:val="ac"/>
+        <w:pStyle w:val="ListParagraph"/>
         <w:numPr>
           <w:ilvl w:val="1"/>
           <w:numId w:val="6"/>
@@ -968,7 +966,7 @@
     </w:p>
     <w:p>
       <w:pPr>
-        <w:pStyle w:val="ac"/>
+        <w:pStyle w:val="ListParagraph"/>
         <w:numPr>
           <w:ilvl w:val="1"/>
           <w:numId w:val="6"/>
@@ -989,7 +987,7 @@
     </w:p>
     <w:p>
       <w:pPr>
-        <w:pStyle w:val="ac"/>
+        <w:pStyle w:val="ListParagraph"/>
         <w:numPr>
           <w:ilvl w:val="1"/>
           <w:numId w:val="6"/>
@@ -1010,7 +1008,7 @@
     </w:p>
     <w:p>
       <w:pPr>
-        <w:pStyle w:val="ac"/>
+        <w:pStyle w:val="ListParagraph"/>
         <w:numPr>
           <w:ilvl w:val="1"/>
           <w:numId w:val="6"/>
@@ -1031,7 +1029,7 @@
     </w:p>
     <w:p>
       <w:pPr>
-        <w:pStyle w:val="2"/>
+        <w:pStyle w:val="Heading2"/>
         <w:rPr>
           <w:lang w:val="bg-BG"/>
         </w:rPr>
@@ -1107,7 +1105,7 @@
     </w:p>
     <w:p>
       <w:pPr>
-        <w:pStyle w:val="3"/>
+        <w:pStyle w:val="Heading3"/>
       </w:pPr>
       <w:r>
         <w:t>Requirements</w:t>
@@ -1191,7 +1189,7 @@
     </w:p>
     <w:p>
       <w:pPr>
-        <w:pStyle w:val="ac"/>
+        <w:pStyle w:val="ListParagraph"/>
         <w:numPr>
           <w:ilvl w:val="0"/>
           <w:numId w:val="6"/>
@@ -1216,7 +1214,7 @@
     </w:p>
     <w:p>
       <w:pPr>
-        <w:pStyle w:val="ac"/>
+        <w:pStyle w:val="ListParagraph"/>
         <w:numPr>
           <w:ilvl w:val="1"/>
           <w:numId w:val="6"/>
@@ -1237,7 +1235,7 @@
     </w:p>
     <w:p>
       <w:pPr>
-        <w:pStyle w:val="ac"/>
+        <w:pStyle w:val="ListParagraph"/>
         <w:numPr>
           <w:ilvl w:val="1"/>
           <w:numId w:val="6"/>
@@ -1258,7 +1256,7 @@
     </w:p>
     <w:p>
       <w:pPr>
-        <w:pStyle w:val="ac"/>
+        <w:pStyle w:val="ListParagraph"/>
         <w:numPr>
           <w:ilvl w:val="1"/>
           <w:numId w:val="6"/>
@@ -1279,7 +1277,7 @@
     </w:p>
     <w:p>
       <w:pPr>
-        <w:pStyle w:val="ac"/>
+        <w:pStyle w:val="ListParagraph"/>
         <w:numPr>
           <w:ilvl w:val="1"/>
           <w:numId w:val="6"/>
@@ -1300,7 +1298,7 @@
     </w:p>
     <w:p>
       <w:pPr>
-        <w:pStyle w:val="ac"/>
+        <w:pStyle w:val="ListParagraph"/>
         <w:numPr>
           <w:ilvl w:val="1"/>
           <w:numId w:val="6"/>
@@ -1328,7 +1326,7 @@
     </w:p>
     <w:p>
       <w:pPr>
-        <w:pStyle w:val="ac"/>
+        <w:pStyle w:val="ListParagraph"/>
         <w:numPr>
           <w:ilvl w:val="0"/>
           <w:numId w:val="6"/>
@@ -1353,7 +1351,7 @@
     </w:p>
     <w:p>
       <w:pPr>
-        <w:pStyle w:val="ac"/>
+        <w:pStyle w:val="ListParagraph"/>
         <w:numPr>
           <w:ilvl w:val="1"/>
           <w:numId w:val="6"/>
@@ -1375,7 +1373,6 @@
         </w:rPr>
         <w:t xml:space="preserve">Decorate the text with </w:t>
       </w:r>
-      <w:proofErr w:type="gramStart"/>
       <w:r>
         <w:rPr>
           <w:rStyle w:val="CodeChar"/>
@@ -1384,11 +1381,10 @@
         </w:rPr>
         <w:t>underline</w:t>
       </w:r>
-      <w:proofErr w:type="gramEnd"/>
-    </w:p>
-    <w:p>
-      <w:pPr>
-        <w:pStyle w:val="ac"/>
+    </w:p>
+    <w:p>
+      <w:pPr>
+        <w:pStyle w:val="ListParagraph"/>
         <w:numPr>
           <w:ilvl w:val="1"/>
           <w:numId w:val="6"/>
@@ -1418,7 +1414,7 @@
     </w:p>
     <w:p>
       <w:pPr>
-        <w:pStyle w:val="ac"/>
+        <w:pStyle w:val="ListParagraph"/>
         <w:numPr>
           <w:ilvl w:val="1"/>
           <w:numId w:val="6"/>
@@ -1475,7 +1471,7 @@
     </w:p>
     <w:p>
       <w:pPr>
-        <w:pStyle w:val="ac"/>
+        <w:pStyle w:val="ListParagraph"/>
         <w:numPr>
           <w:ilvl w:val="1"/>
           <w:numId w:val="6"/>
@@ -1526,18 +1522,16 @@
         </w:rPr>
         <w:t xml:space="preserve"> </w:t>
       </w:r>
-      <w:proofErr w:type="gramStart"/>
       <w:r>
         <w:rPr>
           <w:b/>
         </w:rPr>
         <w:t>5px</w:t>
       </w:r>
-      <w:proofErr w:type="gramEnd"/>
-    </w:p>
-    <w:p>
-      <w:pPr>
-        <w:pStyle w:val="ac"/>
+    </w:p>
+    <w:p>
+      <w:pPr>
+        <w:pStyle w:val="ListParagraph"/>
         <w:numPr>
           <w:ilvl w:val="1"/>
           <w:numId w:val="6"/>
@@ -1558,7 +1552,7 @@
     </w:p>
     <w:p>
       <w:pPr>
-        <w:pStyle w:val="ac"/>
+        <w:pStyle w:val="ListParagraph"/>
         <w:numPr>
           <w:ilvl w:val="1"/>
           <w:numId w:val="6"/>
@@ -1586,7 +1580,7 @@
     </w:p>
     <w:p>
       <w:pPr>
-        <w:pStyle w:val="ac"/>
+        <w:pStyle w:val="ListParagraph"/>
         <w:numPr>
           <w:ilvl w:val="1"/>
           <w:numId w:val="6"/>
@@ -1607,7 +1601,7 @@
     </w:p>
     <w:p>
       <w:pPr>
-        <w:pStyle w:val="ac"/>
+        <w:pStyle w:val="ListParagraph"/>
         <w:numPr>
           <w:ilvl w:val="1"/>
           <w:numId w:val="6"/>
@@ -1629,7 +1623,7 @@
     </w:p>
     <w:p>
       <w:pPr>
-        <w:pStyle w:val="ac"/>
+        <w:pStyle w:val="ListParagraph"/>
         <w:numPr>
           <w:ilvl w:val="0"/>
           <w:numId w:val="6"/>
@@ -1654,7 +1648,7 @@
     </w:p>
     <w:p>
       <w:pPr>
-        <w:pStyle w:val="ac"/>
+        <w:pStyle w:val="ListParagraph"/>
         <w:numPr>
           <w:ilvl w:val="1"/>
           <w:numId w:val="6"/>
@@ -1666,39 +1660,37 @@
       <w:r>
         <w:t xml:space="preserve">Left margin: </w:t>
       </w:r>
-      <w:proofErr w:type="gramStart"/>
       <w:r>
         <w:rPr>
           <w:b/>
         </w:rPr>
         <w:t>20px</w:t>
       </w:r>
-      <w:proofErr w:type="gramEnd"/>
-    </w:p>
-    <w:p>
-      <w:pPr>
-        <w:rPr>
-          <w:lang w:val="bg-BG"/>
-        </w:rPr>
-      </w:pPr>
-    </w:p>
-    <w:p>
-      <w:pPr>
-        <w:rPr>
-          <w:lang w:val="bg-BG"/>
-        </w:rPr>
-      </w:pPr>
-    </w:p>
-    <w:p>
-      <w:pPr>
-        <w:rPr>
-          <w:lang w:val="bg-BG"/>
-        </w:rPr>
-      </w:pPr>
-    </w:p>
-    <w:p>
-      <w:pPr>
-        <w:pStyle w:val="2"/>
+    </w:p>
+    <w:p>
+      <w:pPr>
+        <w:rPr>
+          <w:lang w:val="bg-BG"/>
+        </w:rPr>
+      </w:pPr>
+    </w:p>
+    <w:p>
+      <w:pPr>
+        <w:rPr>
+          <w:lang w:val="bg-BG"/>
+        </w:rPr>
+      </w:pPr>
+    </w:p>
+    <w:p>
+      <w:pPr>
+        <w:rPr>
+          <w:lang w:val="bg-BG"/>
+        </w:rPr>
+      </w:pPr>
+    </w:p>
+    <w:p>
+      <w:pPr>
+        <w:pStyle w:val="Heading2"/>
         <w:rPr>
           <w:lang w:val="bg-BG"/>
         </w:rPr>
@@ -1778,7 +1770,7 @@
     </w:p>
     <w:p>
       <w:pPr>
-        <w:pStyle w:val="3"/>
+        <w:pStyle w:val="Heading3"/>
       </w:pPr>
       <w:r>
         <w:t>Requirements</w:t>
@@ -1862,7 +1854,7 @@
     </w:p>
     <w:p>
       <w:pPr>
-        <w:pStyle w:val="ac"/>
+        <w:pStyle w:val="ListParagraph"/>
         <w:numPr>
           <w:ilvl w:val="0"/>
           <w:numId w:val="10"/>
@@ -1887,7 +1879,7 @@
     </w:p>
     <w:p>
       <w:pPr>
-        <w:pStyle w:val="ac"/>
+        <w:pStyle w:val="ListParagraph"/>
         <w:numPr>
           <w:ilvl w:val="1"/>
           <w:numId w:val="10"/>
@@ -1908,7 +1900,7 @@
     </w:p>
     <w:p>
       <w:pPr>
-        <w:pStyle w:val="ac"/>
+        <w:pStyle w:val="ListParagraph"/>
         <w:numPr>
           <w:ilvl w:val="0"/>
           <w:numId w:val="9"/>
@@ -1948,7 +1940,7 @@
     </w:p>
     <w:p>
       <w:pPr>
-        <w:pStyle w:val="ac"/>
+        <w:pStyle w:val="ListParagraph"/>
         <w:numPr>
           <w:ilvl w:val="1"/>
           <w:numId w:val="10"/>
@@ -1969,7 +1961,7 @@
     </w:p>
     <w:p>
       <w:pPr>
-        <w:pStyle w:val="ac"/>
+        <w:pStyle w:val="ListParagraph"/>
         <w:numPr>
           <w:ilvl w:val="1"/>
           <w:numId w:val="10"/>
@@ -1990,7 +1982,7 @@
     </w:p>
     <w:p>
       <w:pPr>
-        <w:pStyle w:val="ac"/>
+        <w:pStyle w:val="ListParagraph"/>
         <w:numPr>
           <w:ilvl w:val="0"/>
           <w:numId w:val="10"/>
@@ -2015,7 +2007,7 @@
     </w:p>
     <w:p>
       <w:pPr>
-        <w:pStyle w:val="ac"/>
+        <w:pStyle w:val="ListParagraph"/>
         <w:numPr>
           <w:ilvl w:val="1"/>
           <w:numId w:val="10"/>
@@ -2041,7 +2033,7 @@
     </w:p>
     <w:p>
       <w:pPr>
-        <w:pStyle w:val="ac"/>
+        <w:pStyle w:val="ListParagraph"/>
         <w:numPr>
           <w:ilvl w:val="0"/>
           <w:numId w:val="10"/>
@@ -2081,7 +2073,7 @@
     </w:p>
     <w:p>
       <w:pPr>
-        <w:pStyle w:val="ac"/>
+        <w:pStyle w:val="ListParagraph"/>
         <w:numPr>
           <w:ilvl w:val="1"/>
           <w:numId w:val="10"/>
@@ -2102,7 +2094,7 @@
     </w:p>
     <w:p>
       <w:pPr>
-        <w:pStyle w:val="ac"/>
+        <w:pStyle w:val="ListParagraph"/>
         <w:numPr>
           <w:ilvl w:val="1"/>
           <w:numId w:val="10"/>
@@ -2123,7 +2115,7 @@
     </w:p>
     <w:p>
       <w:pPr>
-        <w:pStyle w:val="ac"/>
+        <w:pStyle w:val="ListParagraph"/>
         <w:numPr>
           <w:ilvl w:val="1"/>
           <w:numId w:val="10"/>
@@ -2181,7 +2173,7 @@
     </w:p>
     <w:p>
       <w:pPr>
-        <w:pStyle w:val="ac"/>
+        <w:pStyle w:val="ListParagraph"/>
         <w:numPr>
           <w:ilvl w:val="1"/>
           <w:numId w:val="10"/>
@@ -2193,14 +2185,12 @@
       <w:r>
         <w:t xml:space="preserve">Left padding: </w:t>
       </w:r>
-      <w:proofErr w:type="gramStart"/>
       <w:r>
         <w:rPr>
           <w:b/>
         </w:rPr>
         <w:t>5px</w:t>
       </w:r>
-      <w:proofErr w:type="gramEnd"/>
     </w:p>
     <w:p>
       <w:pPr>
@@ -2270,7 +2260,7 @@
     </w:p>
     <w:p>
       <w:pPr>
-        <w:pStyle w:val="2"/>
+        <w:pStyle w:val="Heading2"/>
         <w:rPr>
           <w:lang w:val="bg-BG"/>
         </w:rPr>
@@ -2350,7 +2340,7 @@
     </w:p>
     <w:p>
       <w:pPr>
-        <w:pStyle w:val="3"/>
+        <w:pStyle w:val="Heading3"/>
       </w:pPr>
       <w:r>
         <w:t>Requirements</w:t>
@@ -2427,15 +2417,7 @@
           <w:rStyle w:val="CodeChar"/>
           <w:lang w:eastAsia="en-GB"/>
         </w:rPr>
-        <w:t xml:space="preserve">Buttons </w:t>
-      </w:r>
-      <w:proofErr w:type="gramStart"/>
-      <w:r>
-        <w:rPr>
-          <w:rStyle w:val="CodeChar"/>
-          <w:lang w:eastAsia="en-GB"/>
-        </w:rPr>
-        <w:t>CSS</w:t>
+        <w:t>Buttons CSS</w:t>
       </w:r>
       <w:r>
         <w:rPr>
@@ -2447,7 +2429,6 @@
         </w:rPr>
         <w:t>"</w:t>
       </w:r>
-      <w:proofErr w:type="gramEnd"/>
     </w:p>
     <w:p>
       <w:pPr>
@@ -2492,18 +2473,8 @@
           <w:color w:val="000000"/>
           <w:lang w:eastAsia="en-GB"/>
         </w:rPr>
-        <w:t xml:space="preserve">tag for </w:t>
-      </w:r>
-      <w:proofErr w:type="gramStart"/>
-      <w:r>
-        <w:rPr>
-          <w:rFonts w:eastAsia="Times New Roman" w:cstheme="minorHAnsi"/>
-          <w:color w:val="000000"/>
-          <w:lang w:eastAsia="en-GB"/>
-        </w:rPr>
-        <w:t>headings</w:t>
-      </w:r>
-      <w:proofErr w:type="gramEnd"/>
+        <w:t>tag for headings</w:t>
+      </w:r>
     </w:p>
     <w:p>
       <w:pPr>
@@ -2659,23 +2630,13 @@
           <w:lang w:val="bg-BG" w:eastAsia="en-GB"/>
         </w:rPr>
       </w:pPr>
-      <w:proofErr w:type="gramStart"/>
-      <w:r>
-        <w:rPr>
-          <w:rFonts w:eastAsia="Times New Roman" w:cstheme="minorHAnsi"/>
-          <w:color w:val="000000"/>
-          <w:lang w:eastAsia="en-GB"/>
-        </w:rPr>
-        <w:t>Every last</w:t>
-      </w:r>
-      <w:proofErr w:type="gramEnd"/>
-      <w:r>
-        <w:rPr>
-          <w:rFonts w:eastAsia="Times New Roman" w:cstheme="minorHAnsi"/>
-          <w:color w:val="000000"/>
-          <w:lang w:eastAsia="en-GB"/>
-        </w:rPr>
-        <w:t xml:space="preserve"> button in the row should have class - </w:t>
+      <w:r>
+        <w:rPr>
+          <w:rFonts w:eastAsia="Times New Roman" w:cstheme="minorHAnsi"/>
+          <w:color w:val="000000"/>
+          <w:lang w:eastAsia="en-GB"/>
+        </w:rPr>
+        <w:t>Every last button in the row should have class - </w:t>
       </w:r>
       <w:r>
         <w:rPr>
@@ -2784,6 +2745,7 @@
         </w:rPr>
         <w:t>Use </w:t>
       </w:r>
+      <w:proofErr w:type="spellStart"/>
       <w:r>
         <w:rPr>
           <w:rFonts w:eastAsia="Times New Roman" w:cstheme="minorHAnsi"/>
@@ -2795,6 +2757,7 @@
         </w:rPr>
         <w:t>FontAwesome</w:t>
       </w:r>
+      <w:proofErr w:type="spellEnd"/>
       <w:r>
         <w:rPr>
           <w:rFonts w:eastAsia="Times New Roman" w:cstheme="minorHAnsi"/>
@@ -2850,7 +2813,7 @@
     </w:p>
     <w:p>
       <w:pPr>
-        <w:pStyle w:val="3"/>
+        <w:pStyle w:val="Heading3"/>
         <w:rPr>
           <w:lang w:val="bg-BG"/>
         </w:rPr>
@@ -2886,7 +2849,7 @@
       </w:r>
       <w:r>
         <w:rPr>
-          <w:rStyle w:val="ab"/>
+          <w:rStyle w:val="Strong"/>
           <w:rFonts w:asciiTheme="minorHAnsi" w:hAnsiTheme="minorHAnsi" w:cstheme="minorHAnsi"/>
           <w:color w:val="000000"/>
           <w:sz w:val="22"/>
@@ -2908,7 +2871,7 @@
       <w:hyperlink r:id="rId13" w:tooltip="https://www.w3schools.com/cssref/pr_class_cursor.asp" w:history="1">
         <w:r>
           <w:rPr>
-            <w:rStyle w:val="a9"/>
+            <w:rStyle w:val="Hyperlink"/>
             <w:rFonts w:asciiTheme="minorHAnsi" w:hAnsiTheme="minorHAnsi" w:cstheme="minorHAnsi"/>
             <w:sz w:val="22"/>
             <w:szCs w:val="22"/>
@@ -2926,7 +2889,7 @@
           <w:numId w:val="2"/>
         </w:numPr>
         <w:rPr>
-          <w:rStyle w:val="a9"/>
+          <w:rStyle w:val="Hyperlink"/>
           <w:rFonts w:asciiTheme="minorHAnsi" w:hAnsiTheme="minorHAnsi" w:cstheme="minorHAnsi"/>
           <w:color w:val="000000"/>
           <w:sz w:val="22"/>
@@ -2947,7 +2910,7 @@
       </w:r>
       <w:r>
         <w:rPr>
-          <w:rStyle w:val="ab"/>
+          <w:rStyle w:val="Strong"/>
           <w:rFonts w:asciiTheme="minorHAnsi" w:hAnsiTheme="minorHAnsi" w:cstheme="minorHAnsi"/>
           <w:color w:val="000000"/>
           <w:sz w:val="22"/>
@@ -2969,7 +2932,7 @@
       <w:hyperlink r:id="rId14" w:tooltip="https://www.w3schools.com/Css/css_outline.asp" w:history="1">
         <w:r>
           <w:rPr>
-            <w:rStyle w:val="a9"/>
+            <w:rStyle w:val="Hyperlink"/>
             <w:rFonts w:asciiTheme="minorHAnsi" w:hAnsiTheme="minorHAnsi" w:cstheme="minorHAnsi"/>
             <w:sz w:val="22"/>
             <w:szCs w:val="22"/>
@@ -2987,7 +2950,7 @@
           <w:numId w:val="2"/>
         </w:numPr>
         <w:rPr>
-          <w:rStyle w:val="a9"/>
+          <w:rStyle w:val="Hyperlink"/>
           <w:rFonts w:asciiTheme="minorHAnsi" w:hAnsiTheme="minorHAnsi" w:cstheme="minorHAnsi"/>
           <w:color w:val="000000"/>
           <w:sz w:val="22"/>
@@ -2996,9 +2959,10 @@
           <w:lang w:val="bg-BG"/>
         </w:rPr>
       </w:pPr>
-      <w:r>
-        <w:rPr>
-          <w:rStyle w:val="a9"/>
+      <w:proofErr w:type="spellStart"/>
+      <w:r>
+        <w:rPr>
+          <w:rStyle w:val="Hyperlink"/>
           <w:rFonts w:asciiTheme="minorHAnsi" w:hAnsiTheme="minorHAnsi" w:cstheme="minorHAnsi"/>
           <w:b/>
           <w:bCs/>
@@ -3008,11 +2972,26 @@
           <w:u w:val="none"/>
           <w:lang w:val="en-US"/>
         </w:rPr>
-        <w:t>FontAwesome:</w:t>
-      </w:r>
-      <w:r>
-        <w:rPr>
-          <w:rStyle w:val="a9"/>
+        <w:t>FontAwesome</w:t>
+      </w:r>
+      <w:proofErr w:type="spellEnd"/>
+      <w:r>
+        <w:rPr>
+          <w:rStyle w:val="Hyperlink"/>
+          <w:rFonts w:asciiTheme="minorHAnsi" w:hAnsiTheme="minorHAnsi" w:cstheme="minorHAnsi"/>
+          <w:b/>
+          <w:bCs/>
+          <w:color w:val="auto"/>
+          <w:sz w:val="22"/>
+          <w:szCs w:val="22"/>
+          <w:u w:val="none"/>
+          <w:lang w:val="en-US"/>
+        </w:rPr>
+        <w:t>:</w:t>
+      </w:r>
+      <w:r>
+        <w:rPr>
+          <w:rStyle w:val="Hyperlink"/>
           <w:rFonts w:asciiTheme="minorHAnsi" w:hAnsiTheme="minorHAnsi" w:cstheme="minorHAnsi"/>
           <w:color w:val="auto"/>
           <w:sz w:val="22"/>
@@ -3024,7 +3003,7 @@
       </w:r>
       <w:r>
         <w:rPr>
-          <w:rStyle w:val="a9"/>
+          <w:rStyle w:val="Hyperlink"/>
           <w:rFonts w:asciiTheme="minorHAnsi" w:hAnsiTheme="minorHAnsi" w:cstheme="minorHAnsi"/>
           <w:color w:val="auto"/>
           <w:sz w:val="22"/>
@@ -3039,7 +3018,7 @@
       <w:pPr>
         <w:pStyle w:val="code-line"/>
         <w:rPr>
-          <w:rStyle w:val="a9"/>
+          <w:rStyle w:val="Hyperlink"/>
           <w:rFonts w:asciiTheme="minorHAnsi" w:hAnsiTheme="minorHAnsi" w:cstheme="minorHAnsi"/>
           <w:sz w:val="22"/>
           <w:szCs w:val="22"/>
@@ -3051,7 +3030,7 @@
       <w:pPr>
         <w:pStyle w:val="code-line"/>
         <w:rPr>
-          <w:rStyle w:val="a9"/>
+          <w:rStyle w:val="Hyperlink"/>
           <w:rFonts w:asciiTheme="minorHAnsi" w:hAnsiTheme="minorHAnsi" w:cstheme="minorHAnsi"/>
           <w:sz w:val="22"/>
           <w:szCs w:val="22"/>
@@ -3063,7 +3042,7 @@
       <w:pPr>
         <w:pStyle w:val="code-line"/>
         <w:rPr>
-          <w:rStyle w:val="a9"/>
+          <w:rStyle w:val="Hyperlink"/>
           <w:rFonts w:asciiTheme="minorHAnsi" w:hAnsiTheme="minorHAnsi" w:cstheme="minorHAnsi"/>
           <w:sz w:val="22"/>
           <w:szCs w:val="22"/>
@@ -3085,14 +3064,30 @@
     </w:p>
     <w:p>
       <w:pPr>
-        <w:pStyle w:val="2"/>
+        <w:pStyle w:val="Heading2"/>
         <w:rPr>
           <w:lang w:val="bg-BG"/>
         </w:rPr>
       </w:pPr>
       <w:r>
         <w:lastRenderedPageBreak/>
-        <w:t xml:space="preserve">Fonts Speciment – Great Vibes + Raleway </w:t>
+        <w:t xml:space="preserve">Fonts </w:t>
+      </w:r>
+      <w:proofErr w:type="spellStart"/>
+      <w:r>
+        <w:t>Speciment</w:t>
+      </w:r>
+      <w:proofErr w:type="spellEnd"/>
+      <w:r>
+        <w:t xml:space="preserve"> – Great Vibes + </w:t>
+      </w:r>
+      <w:proofErr w:type="spellStart"/>
+      <w:r>
+        <w:t>Raleway</w:t>
+      </w:r>
+      <w:proofErr w:type="spellEnd"/>
+      <w:r>
+        <w:t xml:space="preserve"> </w:t>
       </w:r>
     </w:p>
     <w:p>
@@ -3173,7 +3168,7 @@
     </w:p>
     <w:p>
       <w:pPr>
-        <w:pStyle w:val="3"/>
+        <w:pStyle w:val="Heading3"/>
       </w:pPr>
       <w:r>
         <w:t>Requirements</w:t>
@@ -3232,26 +3227,36 @@
           <w:color w:val="000000"/>
           <w:lang w:eastAsia="en-GB"/>
         </w:rPr>
-        <w:t>Fonts Speciment Great Vibes + Raleway</w:t>
-      </w:r>
-      <w:r>
-        <w:rPr>
-          <w:rFonts w:eastAsia="Times New Roman" w:cstheme="minorHAnsi"/>
-          <w:color w:val="000000"/>
-          <w:lang w:eastAsia="en-GB"/>
-        </w:rPr>
-        <w:t>" </w:t>
-      </w:r>
-      <w:proofErr w:type="gramStart"/>
-      <w:r>
-        <w:rPr>
-          <w:rFonts w:eastAsia="Times New Roman" w:cstheme="minorHAnsi"/>
-          <w:color w:val="000000"/>
-          <w:lang w:eastAsia="en-GB"/>
-        </w:rPr>
-        <w:t>title</w:t>
-      </w:r>
-      <w:proofErr w:type="gramEnd"/>
+        <w:fldChar w:fldCharType="begin"/>
+      </w:r>
+      <w:r>
+        <w:rPr>
+          <w:rFonts w:eastAsia="Times New Roman" w:cstheme="minorHAnsi"/>
+          <w:b/>
+          <w:bCs/>
+          <w:color w:val="000000"/>
+          <w:lang w:eastAsia="en-GB"/>
+        </w:rPr>
+        <w:instrText xml:space="preserve"> LISTNUM </w:instrText>
+      </w:r>
+      <w:r>
+        <w:rPr>
+          <w:rFonts w:eastAsia="Times New Roman" w:cstheme="minorHAnsi"/>
+          <w:b/>
+          <w:bCs/>
+          <w:color w:val="000000"/>
+          <w:lang w:eastAsia="en-GB"/>
+        </w:rPr>
+        <w:fldChar w:fldCharType="end"/>
+      </w:r>
+      <w:r>
+        <w:rPr>
+          <w:rFonts w:eastAsia="Times New Roman" w:cstheme="minorHAnsi"/>
+          <w:color w:val="000000"/>
+          <w:lang w:eastAsia="en-GB"/>
+        </w:rPr>
+        <w:t>" title</w:t>
+      </w:r>
     </w:p>
     <w:p>
       <w:pPr>
@@ -3274,12 +3279,21 @@
         </w:rPr>
         <w:t>Use </w:t>
       </w:r>
-      <w:r>
-        <w:rPr>
-          <w:rStyle w:val="CodeChar"/>
-          <w:lang w:eastAsia="en-GB"/>
-        </w:rPr>
-        <w:t>Raleway,</w:t>
+      <w:proofErr w:type="spellStart"/>
+      <w:r>
+        <w:rPr>
+          <w:rStyle w:val="CodeChar"/>
+          <w:lang w:eastAsia="en-GB"/>
+        </w:rPr>
+        <w:t>Raleway</w:t>
+      </w:r>
+      <w:proofErr w:type="spellEnd"/>
+      <w:r>
+        <w:rPr>
+          <w:rStyle w:val="CodeChar"/>
+          <w:lang w:eastAsia="en-GB"/>
+        </w:rPr>
+        <w:t>,</w:t>
       </w:r>
       <w:r>
         <w:rPr>
@@ -3312,18 +3326,8 @@
           <w:color w:val="000000"/>
           <w:lang w:eastAsia="en-GB"/>
         </w:rPr>
-        <w:t xml:space="preserve">font-family for the </w:t>
-      </w:r>
-      <w:proofErr w:type="gramStart"/>
-      <w:r>
-        <w:rPr>
-          <w:rFonts w:eastAsia="Times New Roman" w:cstheme="minorHAnsi"/>
-          <w:color w:val="000000"/>
-          <w:lang w:eastAsia="en-GB"/>
-        </w:rPr>
-        <w:t>document</w:t>
-      </w:r>
-      <w:proofErr w:type="gramEnd"/>
+        <w:t>font-family for the document</w:t>
+      </w:r>
     </w:p>
     <w:p>
       <w:pPr>
@@ -3362,7 +3366,6 @@
         </w:rPr>
         <w:t> </w:t>
       </w:r>
-      <w:proofErr w:type="gramStart"/>
       <w:r>
         <w:rPr>
           <w:rFonts w:eastAsia="Times New Roman" w:cstheme="minorHAnsi"/>
@@ -3371,7 +3374,6 @@
         </w:rPr>
         <w:t>16px</w:t>
       </w:r>
-      <w:proofErr w:type="gramEnd"/>
     </w:p>
     <w:p>
       <w:pPr>
@@ -3416,18 +3418,8 @@
           <w:color w:val="000000"/>
           <w:lang w:eastAsia="en-GB"/>
         </w:rPr>
-        <w:t xml:space="preserve">to </w:t>
-      </w:r>
-      <w:proofErr w:type="gramStart"/>
-      <w:r>
-        <w:rPr>
-          <w:rFonts w:eastAsia="Times New Roman" w:cstheme="minorHAnsi"/>
-          <w:color w:val="000000"/>
-          <w:lang w:eastAsia="en-GB"/>
-        </w:rPr>
-        <w:t>1.5</w:t>
-      </w:r>
-      <w:proofErr w:type="gramEnd"/>
+        <w:t>to 1.5</w:t>
+      </w:r>
     </w:p>
     <w:p>
       <w:pPr>
@@ -3488,18 +3480,8 @@
           <w:color w:val="000000"/>
           <w:lang w:eastAsia="en-GB"/>
         </w:rPr>
-        <w:t xml:space="preserve">font-family for the </w:t>
-      </w:r>
-      <w:proofErr w:type="gramStart"/>
-      <w:r>
-        <w:rPr>
-          <w:rFonts w:eastAsia="Times New Roman" w:cstheme="minorHAnsi"/>
-          <w:color w:val="000000"/>
-          <w:lang w:eastAsia="en-GB"/>
-        </w:rPr>
-        <w:t>headings</w:t>
-      </w:r>
-      <w:proofErr w:type="gramEnd"/>
+        <w:t>font-family for the headings</w:t>
+      </w:r>
     </w:p>
     <w:p>
       <w:pPr>
@@ -3544,18 +3526,8 @@
           <w:color w:val="000000"/>
           <w:lang w:eastAsia="en-GB"/>
         </w:rPr>
-        <w:t xml:space="preserve">to </w:t>
-      </w:r>
-      <w:proofErr w:type="gramStart"/>
-      <w:r>
-        <w:rPr>
-          <w:rFonts w:eastAsia="Times New Roman" w:cstheme="minorHAnsi"/>
-          <w:color w:val="000000"/>
-          <w:lang w:eastAsia="en-GB"/>
-        </w:rPr>
-        <w:t>1.2</w:t>
-      </w:r>
-      <w:proofErr w:type="gramEnd"/>
+        <w:t>to 1.2</w:t>
+      </w:r>
     </w:p>
     <w:p>
       <w:pPr>
@@ -3578,7 +3550,6 @@
         </w:rPr>
         <w:t>Change the font weight to </w:t>
       </w:r>
-      <w:proofErr w:type="gramStart"/>
       <w:r>
         <w:rPr>
           <w:rFonts w:eastAsia="Times New Roman" w:cstheme="minorHAnsi"/>
@@ -3589,11 +3560,10 @@
         </w:rPr>
         <w:t>bold</w:t>
       </w:r>
-      <w:proofErr w:type="gramEnd"/>
-    </w:p>
-    <w:p>
-      <w:pPr>
-        <w:pStyle w:val="2"/>
+    </w:p>
+    <w:p>
+      <w:pPr>
+        <w:pStyle w:val="Heading2"/>
         <w:rPr>
           <w:lang w:val="bg-BG"/>
         </w:rPr>
@@ -3669,7 +3639,7 @@
     </w:p>
     <w:p>
       <w:pPr>
-        <w:pStyle w:val="3"/>
+        <w:pStyle w:val="Heading3"/>
       </w:pPr>
       <w:r>
         <w:t>Requirements</w:t>
@@ -3753,7 +3723,7 @@
     </w:p>
     <w:p>
       <w:pPr>
-        <w:pStyle w:val="ac"/>
+        <w:pStyle w:val="ListParagraph"/>
         <w:numPr>
           <w:ilvl w:val="0"/>
           <w:numId w:val="10"/>
@@ -3778,7 +3748,7 @@
     </w:p>
     <w:p>
       <w:pPr>
-        <w:pStyle w:val="ac"/>
+        <w:pStyle w:val="ListParagraph"/>
         <w:numPr>
           <w:ilvl w:val="1"/>
           <w:numId w:val="10"/>
@@ -3799,7 +3769,7 @@
     </w:p>
     <w:p>
       <w:pPr>
-        <w:pStyle w:val="ac"/>
+        <w:pStyle w:val="ListParagraph"/>
         <w:numPr>
           <w:ilvl w:val="1"/>
           <w:numId w:val="10"/>
@@ -3820,7 +3790,7 @@
     </w:p>
     <w:p>
       <w:pPr>
-        <w:pStyle w:val="ac"/>
+        <w:pStyle w:val="ListParagraph"/>
         <w:numPr>
           <w:ilvl w:val="1"/>
           <w:numId w:val="10"/>
@@ -3841,7 +3811,7 @@
     </w:p>
     <w:p>
       <w:pPr>
-        <w:pStyle w:val="ac"/>
+        <w:pStyle w:val="ListParagraph"/>
         <w:numPr>
           <w:ilvl w:val="1"/>
           <w:numId w:val="10"/>
@@ -3862,7 +3832,7 @@
     </w:p>
     <w:p>
       <w:pPr>
-        <w:pStyle w:val="ac"/>
+        <w:pStyle w:val="ListParagraph"/>
         <w:numPr>
           <w:ilvl w:val="1"/>
           <w:numId w:val="10"/>
@@ -3883,7 +3853,7 @@
     </w:p>
     <w:p>
       <w:pPr>
-        <w:pStyle w:val="ac"/>
+        <w:pStyle w:val="ListParagraph"/>
         <w:numPr>
           <w:ilvl w:val="0"/>
           <w:numId w:val="10"/>
@@ -3908,7 +3878,7 @@
     </w:p>
     <w:p>
       <w:pPr>
-        <w:pStyle w:val="ac"/>
+        <w:pStyle w:val="ListParagraph"/>
         <w:numPr>
           <w:ilvl w:val="1"/>
           <w:numId w:val="10"/>
@@ -3930,7 +3900,7 @@
     </w:p>
     <w:p>
       <w:pPr>
-        <w:pStyle w:val="ac"/>
+        <w:pStyle w:val="ListParagraph"/>
         <w:numPr>
           <w:ilvl w:val="1"/>
           <w:numId w:val="10"/>
@@ -3952,7 +3922,7 @@
     </w:p>
     <w:p>
       <w:pPr>
-        <w:pStyle w:val="ac"/>
+        <w:pStyle w:val="ListParagraph"/>
         <w:numPr>
           <w:ilvl w:val="1"/>
           <w:numId w:val="10"/>
@@ -3981,7 +3951,7 @@
     </w:p>
     <w:p>
       <w:pPr>
-        <w:pStyle w:val="ac"/>
+        <w:pStyle w:val="ListParagraph"/>
         <w:numPr>
           <w:ilvl w:val="1"/>
           <w:numId w:val="10"/>
@@ -4003,7 +3973,7 @@
     </w:p>
     <w:p>
       <w:pPr>
-        <w:pStyle w:val="ac"/>
+        <w:pStyle w:val="ListParagraph"/>
         <w:numPr>
           <w:ilvl w:val="1"/>
           <w:numId w:val="10"/>
@@ -4032,7 +4002,7 @@
     </w:p>
     <w:p>
       <w:pPr>
-        <w:pStyle w:val="ac"/>
+        <w:pStyle w:val="ListParagraph"/>
         <w:numPr>
           <w:ilvl w:val="1"/>
           <w:numId w:val="10"/>
@@ -4056,7 +4026,7 @@
     </w:p>
     <w:p>
       <w:pPr>
-        <w:pStyle w:val="ac"/>
+        <w:pStyle w:val="ListParagraph"/>
         <w:numPr>
           <w:ilvl w:val="0"/>
           <w:numId w:val="10"/>
@@ -4081,7 +4051,7 @@
     </w:p>
     <w:p>
       <w:pPr>
-        <w:pStyle w:val="ac"/>
+        <w:pStyle w:val="ListParagraph"/>
         <w:numPr>
           <w:ilvl w:val="1"/>
           <w:numId w:val="10"/>
@@ -4102,7 +4072,7 @@
     </w:p>
     <w:p>
       <w:pPr>
-        <w:pStyle w:val="ac"/>
+        <w:pStyle w:val="ListParagraph"/>
         <w:numPr>
           <w:ilvl w:val="1"/>
           <w:numId w:val="10"/>
@@ -4144,7 +4114,7 @@
     </w:p>
     <w:p>
       <w:pPr>
-        <w:pStyle w:val="2"/>
+        <w:pStyle w:val="Heading2"/>
         <w:rPr>
           <w:lang w:val="bg-BG"/>
         </w:rPr>
@@ -4233,7 +4203,7 @@
     </w:p>
     <w:p>
       <w:pPr>
-        <w:pStyle w:val="3"/>
+        <w:pStyle w:val="Heading3"/>
       </w:pPr>
       <w:r>
         <w:t>Requirements</w:t>
@@ -4317,7 +4287,7 @@
     </w:p>
     <w:p>
       <w:pPr>
-        <w:pStyle w:val="ac"/>
+        <w:pStyle w:val="ListParagraph"/>
         <w:numPr>
           <w:ilvl w:val="0"/>
           <w:numId w:val="6"/>
@@ -4342,7 +4312,7 @@
     </w:p>
     <w:p>
       <w:pPr>
-        <w:pStyle w:val="ac"/>
+        <w:pStyle w:val="ListParagraph"/>
         <w:numPr>
           <w:ilvl w:val="1"/>
           <w:numId w:val="6"/>
@@ -4364,7 +4334,7 @@
     </w:p>
     <w:p>
       <w:pPr>
-        <w:pStyle w:val="ac"/>
+        <w:pStyle w:val="ListParagraph"/>
         <w:numPr>
           <w:ilvl w:val="0"/>
           <w:numId w:val="6"/>
@@ -4385,7 +4355,7 @@
     </w:p>
     <w:p>
       <w:pPr>
-        <w:pStyle w:val="ac"/>
+        <w:pStyle w:val="ListParagraph"/>
         <w:numPr>
           <w:ilvl w:val="1"/>
           <w:numId w:val="6"/>
@@ -4407,7 +4377,7 @@
     </w:p>
     <w:p>
       <w:pPr>
-        <w:pStyle w:val="ac"/>
+        <w:pStyle w:val="ListParagraph"/>
         <w:numPr>
           <w:ilvl w:val="0"/>
           <w:numId w:val="9"/>
@@ -4447,7 +4417,7 @@
     </w:p>
     <w:p>
       <w:pPr>
-        <w:pStyle w:val="ac"/>
+        <w:pStyle w:val="ListParagraph"/>
         <w:numPr>
           <w:ilvl w:val="1"/>
           <w:numId w:val="6"/>
@@ -4468,7 +4438,7 @@
     </w:p>
     <w:p>
       <w:pPr>
-        <w:pStyle w:val="ac"/>
+        <w:pStyle w:val="ListParagraph"/>
         <w:numPr>
           <w:ilvl w:val="1"/>
           <w:numId w:val="6"/>
@@ -4489,7 +4459,7 @@
     </w:p>
     <w:p>
       <w:pPr>
-        <w:pStyle w:val="ac"/>
+        <w:pStyle w:val="ListParagraph"/>
         <w:numPr>
           <w:ilvl w:val="1"/>
           <w:numId w:val="6"/>
@@ -4510,7 +4480,7 @@
     </w:p>
     <w:p>
       <w:pPr>
-        <w:pStyle w:val="ac"/>
+        <w:pStyle w:val="ListParagraph"/>
         <w:numPr>
           <w:ilvl w:val="1"/>
           <w:numId w:val="6"/>
@@ -4531,7 +4501,7 @@
     </w:p>
     <w:p>
       <w:pPr>
-        <w:pStyle w:val="ac"/>
+        <w:pStyle w:val="ListParagraph"/>
         <w:numPr>
           <w:ilvl w:val="1"/>
           <w:numId w:val="6"/>
@@ -4557,7 +4527,7 @@
     </w:p>
     <w:p>
       <w:pPr>
-        <w:pStyle w:val="ac"/>
+        <w:pStyle w:val="ListParagraph"/>
         <w:numPr>
           <w:ilvl w:val="1"/>
           <w:numId w:val="6"/>
@@ -4579,7 +4549,7 @@
     </w:p>
     <w:p>
       <w:pPr>
-        <w:pStyle w:val="ac"/>
+        <w:pStyle w:val="ListParagraph"/>
         <w:numPr>
           <w:ilvl w:val="1"/>
           <w:numId w:val="6"/>
@@ -4600,18 +4570,16 @@
       <w:r>
         <w:t xml:space="preserve"> to the </w:t>
       </w:r>
-      <w:proofErr w:type="gramStart"/>
       <w:r>
         <w:rPr>
           <w:b/>
         </w:rPr>
         <w:t>center</w:t>
       </w:r>
-      <w:proofErr w:type="gramEnd"/>
-    </w:p>
-    <w:p>
-      <w:pPr>
-        <w:pStyle w:val="ac"/>
+    </w:p>
+    <w:p>
+      <w:pPr>
+        <w:pStyle w:val="ListParagraph"/>
         <w:numPr>
           <w:ilvl w:val="0"/>
           <w:numId w:val="6"/>
@@ -4632,7 +4600,7 @@
     </w:p>
     <w:p>
       <w:pPr>
-        <w:pStyle w:val="ac"/>
+        <w:pStyle w:val="ListParagraph"/>
         <w:numPr>
           <w:ilvl w:val="1"/>
           <w:numId w:val="6"/>
@@ -4653,7 +4621,7 @@
     </w:p>
     <w:p>
       <w:pPr>
-        <w:pStyle w:val="ac"/>
+        <w:pStyle w:val="ListParagraph"/>
         <w:numPr>
           <w:ilvl w:val="1"/>
           <w:numId w:val="6"/>
@@ -4674,7 +4642,7 @@
     </w:p>
     <w:p>
       <w:pPr>
-        <w:pStyle w:val="ac"/>
+        <w:pStyle w:val="ListParagraph"/>
         <w:numPr>
           <w:ilvl w:val="1"/>
           <w:numId w:val="6"/>
@@ -4695,7 +4663,7 @@
     </w:p>
     <w:p>
       <w:pPr>
-        <w:pStyle w:val="ac"/>
+        <w:pStyle w:val="ListParagraph"/>
         <w:numPr>
           <w:ilvl w:val="1"/>
           <w:numId w:val="6"/>
@@ -4717,7 +4685,7 @@
     </w:p>
     <w:p>
       <w:pPr>
-        <w:pStyle w:val="ac"/>
+        <w:pStyle w:val="ListParagraph"/>
         <w:numPr>
           <w:ilvl w:val="1"/>
           <w:numId w:val="6"/>
@@ -4739,7 +4707,7 @@
     </w:p>
     <w:p>
       <w:pPr>
-        <w:pStyle w:val="ac"/>
+        <w:pStyle w:val="ListParagraph"/>
         <w:numPr>
           <w:ilvl w:val="1"/>
           <w:numId w:val="6"/>
@@ -4760,18 +4728,16 @@
       <w:r>
         <w:t xml:space="preserve"> to the </w:t>
       </w:r>
-      <w:proofErr w:type="gramStart"/>
       <w:r>
         <w:rPr>
           <w:b/>
         </w:rPr>
         <w:t>center</w:t>
       </w:r>
-      <w:proofErr w:type="gramEnd"/>
-    </w:p>
-    <w:p>
-      <w:pPr>
-        <w:pStyle w:val="ac"/>
+    </w:p>
+    <w:p>
+      <w:pPr>
+        <w:pStyle w:val="ListParagraph"/>
         <w:numPr>
           <w:ilvl w:val="0"/>
           <w:numId w:val="6"/>
@@ -4792,7 +4758,7 @@
     </w:p>
     <w:p>
       <w:pPr>
-        <w:pStyle w:val="ac"/>
+        <w:pStyle w:val="ListParagraph"/>
         <w:numPr>
           <w:ilvl w:val="1"/>
           <w:numId w:val="6"/>
@@ -4814,7 +4780,7 @@
     </w:p>
     <w:p>
       <w:pPr>
-        <w:pStyle w:val="ac"/>
+        <w:pStyle w:val="ListParagraph"/>
         <w:numPr>
           <w:ilvl w:val="0"/>
           <w:numId w:val="9"/>
@@ -4854,7 +4820,7 @@
     </w:p>
     <w:p>
       <w:pPr>
-        <w:pStyle w:val="ac"/>
+        <w:pStyle w:val="ListParagraph"/>
         <w:numPr>
           <w:ilvl w:val="1"/>
           <w:numId w:val="6"/>
@@ -4876,7 +4842,7 @@
     </w:p>
     <w:p>
       <w:pPr>
-        <w:pStyle w:val="ac"/>
+        <w:pStyle w:val="ListParagraph"/>
         <w:numPr>
           <w:ilvl w:val="1"/>
           <w:numId w:val="6"/>
@@ -4897,7 +4863,7 @@
     </w:p>
     <w:p>
       <w:pPr>
-        <w:pStyle w:val="ac"/>
+        <w:pStyle w:val="ListParagraph"/>
         <w:numPr>
           <w:ilvl w:val="1"/>
           <w:numId w:val="6"/>
@@ -4918,7 +4884,7 @@
     </w:p>
     <w:p>
       <w:pPr>
-        <w:pStyle w:val="ac"/>
+        <w:pStyle w:val="ListParagraph"/>
         <w:numPr>
           <w:ilvl w:val="1"/>
           <w:numId w:val="6"/>
@@ -4939,7 +4905,7 @@
     </w:p>
     <w:p>
       <w:pPr>
-        <w:pStyle w:val="ac"/>
+        <w:pStyle w:val="ListParagraph"/>
         <w:numPr>
           <w:ilvl w:val="1"/>
           <w:numId w:val="6"/>
@@ -4960,18 +4926,16 @@
       <w:r>
         <w:t xml:space="preserve"> to the </w:t>
       </w:r>
-      <w:proofErr w:type="gramStart"/>
       <w:r>
         <w:rPr>
           <w:b/>
         </w:rPr>
         <w:t>center</w:t>
       </w:r>
-      <w:proofErr w:type="gramEnd"/>
-    </w:p>
-    <w:p>
-      <w:pPr>
-        <w:pStyle w:val="2"/>
+    </w:p>
+    <w:p>
+      <w:pPr>
+        <w:pStyle w:val="Heading2"/>
         <w:rPr>
           <w:lang w:val="bg-BG"/>
         </w:rPr>
@@ -5046,7 +5010,7 @@
     </w:p>
     <w:p>
       <w:pPr>
-        <w:pStyle w:val="3"/>
+        <w:pStyle w:val="Heading3"/>
       </w:pPr>
       <w:r>
         <w:t>Requirements</w:t>
@@ -5115,7 +5079,7 @@
     </w:p>
     <w:p>
       <w:pPr>
-        <w:pStyle w:val="ac"/>
+        <w:pStyle w:val="ListParagraph"/>
         <w:numPr>
           <w:ilvl w:val="0"/>
           <w:numId w:val="6"/>
@@ -5140,7 +5104,7 @@
     </w:p>
     <w:p>
       <w:pPr>
-        <w:pStyle w:val="ac"/>
+        <w:pStyle w:val="ListParagraph"/>
         <w:numPr>
           <w:ilvl w:val="1"/>
           <w:numId w:val="6"/>
@@ -5165,7 +5129,7 @@
     </w:p>
     <w:p>
       <w:pPr>
-        <w:pStyle w:val="ac"/>
+        <w:pStyle w:val="ListParagraph"/>
         <w:numPr>
           <w:ilvl w:val="2"/>
           <w:numId w:val="6"/>
@@ -5190,7 +5154,7 @@
     </w:p>
     <w:p>
       <w:pPr>
-        <w:pStyle w:val="ac"/>
+        <w:pStyle w:val="ListParagraph"/>
         <w:numPr>
           <w:ilvl w:val="3"/>
           <w:numId w:val="6"/>
@@ -5238,7 +5202,7 @@
     </w:p>
     <w:p>
       <w:pPr>
-        <w:pStyle w:val="ac"/>
+        <w:pStyle w:val="ListParagraph"/>
         <w:numPr>
           <w:ilvl w:val="0"/>
           <w:numId w:val="6"/>
@@ -5262,7 +5226,7 @@
     </w:p>
     <w:p>
       <w:pPr>
-        <w:pStyle w:val="ac"/>
+        <w:pStyle w:val="ListParagraph"/>
         <w:numPr>
           <w:ilvl w:val="1"/>
           <w:numId w:val="6"/>
@@ -5296,7 +5260,7 @@
     </w:p>
     <w:p>
       <w:pPr>
-        <w:pStyle w:val="ac"/>
+        <w:pStyle w:val="ListParagraph"/>
         <w:numPr>
           <w:ilvl w:val="1"/>
           <w:numId w:val="6"/>
@@ -5326,7 +5290,7 @@
     </w:p>
     <w:p>
       <w:pPr>
-        <w:pStyle w:val="ac"/>
+        <w:pStyle w:val="ListParagraph"/>
         <w:numPr>
           <w:ilvl w:val="1"/>
           <w:numId w:val="6"/>
@@ -5372,7 +5336,7 @@
     </w:p>
     <w:p>
       <w:pPr>
-        <w:pStyle w:val="ac"/>
+        <w:pStyle w:val="ListParagraph"/>
         <w:numPr>
           <w:ilvl w:val="0"/>
           <w:numId w:val="7"/>
@@ -5382,17 +5346,12 @@
         </w:rPr>
       </w:pPr>
       <w:r>
-        <w:t xml:space="preserve">Import font awesome </w:t>
-      </w:r>
-      <w:proofErr w:type="gramStart"/>
-      <w:r>
-        <w:t>link</w:t>
-      </w:r>
-      <w:proofErr w:type="gramEnd"/>
-    </w:p>
-    <w:p>
-      <w:pPr>
-        <w:pStyle w:val="ac"/>
+        <w:t>Import font awesome link</w:t>
+      </w:r>
+    </w:p>
+    <w:p>
+      <w:pPr>
+        <w:pStyle w:val="ListParagraph"/>
         <w:numPr>
           <w:ilvl w:val="0"/>
           <w:numId w:val="6"/>
@@ -5417,7 +5376,7 @@
     </w:p>
     <w:p>
       <w:pPr>
-        <w:pStyle w:val="ac"/>
+        <w:pStyle w:val="ListParagraph"/>
         <w:numPr>
           <w:ilvl w:val="1"/>
           <w:numId w:val="6"/>
@@ -5492,7 +5451,7 @@
     </w:p>
     <w:p>
       <w:pPr>
-        <w:pStyle w:val="ac"/>
+        <w:pStyle w:val="ListParagraph"/>
         <w:numPr>
           <w:ilvl w:val="1"/>
           <w:numId w:val="6"/>
@@ -5513,7 +5472,7 @@
     </w:p>
     <w:p>
       <w:pPr>
-        <w:pStyle w:val="ac"/>
+        <w:pStyle w:val="ListParagraph"/>
         <w:numPr>
           <w:ilvl w:val="0"/>
           <w:numId w:val="6"/>
@@ -5544,7 +5503,7 @@
     </w:p>
     <w:p>
       <w:pPr>
-        <w:pStyle w:val="ac"/>
+        <w:pStyle w:val="ListParagraph"/>
         <w:numPr>
           <w:ilvl w:val="1"/>
           <w:numId w:val="6"/>
@@ -5577,7 +5536,7 @@
     </w:p>
     <w:p>
       <w:pPr>
-        <w:pStyle w:val="ac"/>
+        <w:pStyle w:val="ListParagraph"/>
         <w:numPr>
           <w:ilvl w:val="1"/>
           <w:numId w:val="6"/>
@@ -5635,7 +5594,7 @@
     </w:p>
     <w:p>
       <w:pPr>
-        <w:pStyle w:val="ac"/>
+        <w:pStyle w:val="ListParagraph"/>
         <w:numPr>
           <w:ilvl w:val="1"/>
           <w:numId w:val="6"/>
@@ -5656,7 +5615,7 @@
     </w:p>
     <w:p>
       <w:pPr>
-        <w:pStyle w:val="ac"/>
+        <w:pStyle w:val="ListParagraph"/>
         <w:numPr>
           <w:ilvl w:val="1"/>
           <w:numId w:val="6"/>
@@ -5683,7 +5642,7 @@
     </w:p>
     <w:p>
       <w:pPr>
-        <w:pStyle w:val="ac"/>
+        <w:pStyle w:val="ListParagraph"/>
         <w:numPr>
           <w:ilvl w:val="1"/>
           <w:numId w:val="6"/>
@@ -5716,7 +5675,7 @@
     </w:p>
     <w:p>
       <w:pPr>
-        <w:pStyle w:val="ac"/>
+        <w:pStyle w:val="ListParagraph"/>
         <w:numPr>
           <w:ilvl w:val="0"/>
           <w:numId w:val="6"/>
@@ -5742,7 +5701,7 @@
     </w:p>
     <w:p>
       <w:pPr>
-        <w:pStyle w:val="ac"/>
+        <w:pStyle w:val="ListParagraph"/>
         <w:numPr>
           <w:ilvl w:val="1"/>
           <w:numId w:val="6"/>
@@ -5770,23 +5729,39 @@
           <w:b w:val="0"/>
           <w:noProof w:val="0"/>
         </w:rPr>
-        <w:t xml:space="preserve">list </w:t>
-      </w:r>
-      <w:proofErr w:type="gramStart"/>
-      <w:r>
+        <w:t>list style</w:t>
+      </w:r>
+    </w:p>
+    <w:p>
+      <w:pPr>
+        <w:pStyle w:val="ListParagraph"/>
+        <w:numPr>
+          <w:ilvl w:val="1"/>
+          <w:numId w:val="6"/>
+        </w:numPr>
         <w:rPr>
           <w:rStyle w:val="CodeChar"/>
           <w:rFonts w:asciiTheme="minorHAnsi" w:hAnsiTheme="minorHAnsi"/>
           <w:b w:val="0"/>
           <w:noProof w:val="0"/>
-        </w:rPr>
-        <w:t>style</w:t>
-      </w:r>
-      <w:proofErr w:type="gramEnd"/>
-    </w:p>
-    <w:p>
-      <w:pPr>
-        <w:pStyle w:val="ac"/>
+          <w:lang w:val="bg-BG"/>
+        </w:rPr>
+      </w:pPr>
+      <w:r>
+        <w:t xml:space="preserve">Height of the line: </w:t>
+      </w:r>
+      <w:r>
+        <w:rPr>
+          <w:rStyle w:val="CodeChar"/>
+          <w:rFonts w:asciiTheme="minorHAnsi" w:hAnsiTheme="minorHAnsi"/>
+          <w:noProof w:val="0"/>
+        </w:rPr>
+        <w:t>25px</w:t>
+      </w:r>
+    </w:p>
+    <w:p>
+      <w:pPr>
+        <w:pStyle w:val="ListParagraph"/>
         <w:numPr>
           <w:ilvl w:val="1"/>
           <w:numId w:val="6"/>
@@ -5800,20 +5775,51 @@
         </w:rPr>
       </w:pPr>
       <w:r>
-        <w:t xml:space="preserve">Height of the line: </w:t>
-      </w:r>
-      <w:r>
-        <w:rPr>
-          <w:rStyle w:val="CodeChar"/>
-          <w:rFonts w:asciiTheme="minorHAnsi" w:hAnsiTheme="minorHAnsi"/>
+        <w:rPr>
+          <w:rStyle w:val="CodeChar"/>
+          <w:rFonts w:asciiTheme="minorHAnsi" w:hAnsiTheme="minorHAnsi"/>
+          <w:b w:val="0"/>
           <w:noProof w:val="0"/>
         </w:rPr>
-        <w:t>25px</w:t>
-      </w:r>
-    </w:p>
-    <w:p>
-      <w:pPr>
-        <w:pStyle w:val="ac"/>
+        <w:t xml:space="preserve">Left margin: </w:t>
+      </w:r>
+      <w:r>
+        <w:rPr>
+          <w:rStyle w:val="CodeChar"/>
+          <w:rFonts w:asciiTheme="minorHAnsi" w:hAnsiTheme="minorHAnsi"/>
+          <w:noProof w:val="0"/>
+        </w:rPr>
+        <w:t>-15px</w:t>
+      </w:r>
+    </w:p>
+    <w:p>
+      <w:pPr>
+        <w:pStyle w:val="ListParagraph"/>
+        <w:numPr>
+          <w:ilvl w:val="0"/>
+          <w:numId w:val="6"/>
+        </w:numPr>
+        <w:rPr>
+          <w:rStyle w:val="CodeChar"/>
+          <w:rFonts w:asciiTheme="minorHAnsi" w:hAnsiTheme="minorHAnsi"/>
+          <w:b w:val="0"/>
+          <w:noProof w:val="0"/>
+          <w:lang w:val="bg-BG"/>
+        </w:rPr>
+      </w:pPr>
+      <w:r>
+        <w:rPr>
+          <w:rStyle w:val="CodeChar"/>
+        </w:rPr>
+        <w:t>&lt;a&gt;</w:t>
+      </w:r>
+      <w:r>
+        <w:t>:</w:t>
+      </w:r>
+    </w:p>
+    <w:p>
+      <w:pPr>
+        <w:pStyle w:val="ListParagraph"/>
         <w:numPr>
           <w:ilvl w:val="1"/>
           <w:numId w:val="6"/>
@@ -5830,38 +5836,83 @@
         <w:rPr>
           <w:rStyle w:val="CodeChar"/>
           <w:rFonts w:asciiTheme="minorHAnsi" w:hAnsiTheme="minorHAnsi"/>
+          <w:noProof w:val="0"/>
+        </w:rPr>
+        <w:t xml:space="preserve">None </w:t>
+      </w:r>
+      <w:r>
+        <w:rPr>
+          <w:rStyle w:val="CodeChar"/>
+          <w:rFonts w:asciiTheme="minorHAnsi" w:hAnsiTheme="minorHAnsi"/>
           <w:b w:val="0"/>
           <w:noProof w:val="0"/>
         </w:rPr>
-        <w:t xml:space="preserve">Left margin: </w:t>
-      </w:r>
-      <w:r>
-        <w:rPr>
-          <w:rStyle w:val="CodeChar"/>
-          <w:rFonts w:asciiTheme="minorHAnsi" w:hAnsiTheme="minorHAnsi"/>
+        <w:t>text decoration</w:t>
+      </w:r>
+    </w:p>
+    <w:p>
+      <w:pPr>
+        <w:pStyle w:val="ListParagraph"/>
+        <w:numPr>
+          <w:ilvl w:val="1"/>
+          <w:numId w:val="6"/>
+        </w:numPr>
+        <w:rPr>
+          <w:rStyle w:val="CodeChar"/>
+          <w:rFonts w:asciiTheme="minorHAnsi" w:hAnsiTheme="minorHAnsi"/>
+          <w:b w:val="0"/>
           <w:noProof w:val="0"/>
-        </w:rPr>
-        <w:t>-</w:t>
-      </w:r>
-      <w:proofErr w:type="gramStart"/>
-      <w:r>
-        <w:rPr>
-          <w:rStyle w:val="CodeChar"/>
-          <w:rFonts w:asciiTheme="minorHAnsi" w:hAnsiTheme="minorHAnsi"/>
+          <w:lang w:val="bg-BG"/>
+        </w:rPr>
+      </w:pPr>
+      <w:r>
+        <w:rPr>
+          <w:rStyle w:val="CodeChar"/>
+          <w:rFonts w:asciiTheme="minorHAnsi" w:hAnsiTheme="minorHAnsi"/>
+          <w:b w:val="0"/>
           <w:noProof w:val="0"/>
         </w:rPr>
-        <w:t>15px</w:t>
-      </w:r>
-      <w:proofErr w:type="gramEnd"/>
-    </w:p>
-    <w:p>
-      <w:pPr>
-        <w:pStyle w:val="ac"/>
+        <w:t xml:space="preserve">Text color </w:t>
+      </w:r>
+      <w:r>
+        <w:rPr>
+          <w:rStyle w:val="CodeChar"/>
+          <w:rFonts w:asciiTheme="minorHAnsi" w:hAnsiTheme="minorHAnsi"/>
+          <w:noProof w:val="0"/>
+        </w:rPr>
+        <w:t>#c83025</w:t>
+      </w:r>
+    </w:p>
+    <w:p>
+      <w:pPr>
+        <w:pStyle w:val="Code"/>
         <w:numPr>
           <w:ilvl w:val="0"/>
           <w:numId w:val="6"/>
         </w:numPr>
         <w:rPr>
+          <w:lang w:val="bg-BG"/>
+        </w:rPr>
+      </w:pPr>
+      <w:r>
+        <w:t>&lt;i&gt;</w:t>
+      </w:r>
+      <w:r>
+        <w:rPr>
+          <w:rFonts w:asciiTheme="minorHAnsi" w:hAnsiTheme="minorHAnsi" w:cstheme="minorHAnsi"/>
+          <w:b w:val="0"/>
+        </w:rPr>
+        <w:t>:</w:t>
+      </w:r>
+    </w:p>
+    <w:p>
+      <w:pPr>
+        <w:pStyle w:val="ListParagraph"/>
+        <w:numPr>
+          <w:ilvl w:val="1"/>
+          <w:numId w:val="6"/>
+        </w:numPr>
+        <w:rPr>
           <w:rStyle w:val="CodeChar"/>
           <w:rFonts w:asciiTheme="minorHAnsi" w:hAnsiTheme="minorHAnsi"/>
           <w:b w:val="0"/>
@@ -5872,16 +5923,24 @@
       <w:r>
         <w:rPr>
           <w:rStyle w:val="CodeChar"/>
-        </w:rPr>
-        <w:t>&lt;a&gt;</w:t>
-      </w:r>
-      <w:r>
-        <w:t>:</w:t>
-      </w:r>
-    </w:p>
-    <w:p>
-      <w:pPr>
-        <w:pStyle w:val="ac"/>
+          <w:rFonts w:asciiTheme="minorHAnsi" w:hAnsiTheme="minorHAnsi"/>
+          <w:b w:val="0"/>
+          <w:noProof w:val="0"/>
+        </w:rPr>
+        <w:t xml:space="preserve">Width: </w:t>
+      </w:r>
+      <w:r>
+        <w:rPr>
+          <w:rStyle w:val="CodeChar"/>
+          <w:rFonts w:asciiTheme="minorHAnsi" w:hAnsiTheme="minorHAnsi"/>
+          <w:noProof w:val="0"/>
+        </w:rPr>
+        <w:t>1.14em</w:t>
+      </w:r>
+    </w:p>
+    <w:p>
+      <w:pPr>
+        <w:pStyle w:val="ListParagraph"/>
         <w:numPr>
           <w:ilvl w:val="1"/>
           <w:numId w:val="6"/>
@@ -5894,24 +5953,6 @@
           <w:lang w:val="bg-BG"/>
         </w:rPr>
       </w:pPr>
-      <w:proofErr w:type="gramStart"/>
-      <w:r>
-        <w:rPr>
-          <w:rStyle w:val="CodeChar"/>
-          <w:rFonts w:asciiTheme="minorHAnsi" w:hAnsiTheme="minorHAnsi"/>
-          <w:noProof w:val="0"/>
-        </w:rPr>
-        <w:t>None</w:t>
-      </w:r>
-      <w:proofErr w:type="gramEnd"/>
-      <w:r>
-        <w:rPr>
-          <w:rStyle w:val="CodeChar"/>
-          <w:rFonts w:asciiTheme="minorHAnsi" w:hAnsiTheme="minorHAnsi"/>
-          <w:noProof w:val="0"/>
-        </w:rPr>
-        <w:t xml:space="preserve"> </w:t>
-      </w:r>
       <w:r>
         <w:rPr>
           <w:rStyle w:val="CodeChar"/>
@@ -5919,24 +5960,41 @@
           <w:b w:val="0"/>
           <w:noProof w:val="0"/>
         </w:rPr>
-        <w:t>text decoration</w:t>
-      </w:r>
-    </w:p>
-    <w:p>
-      <w:pPr>
-        <w:pStyle w:val="ac"/>
-        <w:numPr>
-          <w:ilvl w:val="1"/>
-          <w:numId w:val="6"/>
-        </w:numPr>
+        <w:t xml:space="preserve">Right padding: </w:t>
+      </w:r>
+      <w:r>
+        <w:rPr>
+          <w:rStyle w:val="CodeChar"/>
+          <w:rFonts w:asciiTheme="minorHAnsi" w:hAnsiTheme="minorHAnsi"/>
+          <w:noProof w:val="0"/>
+        </w:rPr>
+        <w:t>0.28em</w:t>
+      </w:r>
+    </w:p>
+    <w:p>
+      <w:pPr>
+        <w:rPr>
+          <w:noProof/>
+          <w:lang w:val="bg-BG"/>
+        </w:rPr>
+      </w:pPr>
+      <w:r>
         <w:rPr>
           <w:rStyle w:val="CodeChar"/>
           <w:rFonts w:asciiTheme="minorHAnsi" w:hAnsiTheme="minorHAnsi"/>
           <w:b w:val="0"/>
           <w:noProof w:val="0"/>
-          <w:lang w:val="bg-BG"/>
-        </w:rPr>
-      </w:pPr>
+        </w:rPr>
+        <w:t xml:space="preserve">For </w:t>
+      </w:r>
+      <w:r>
+        <w:rPr>
+          <w:rStyle w:val="CodeChar"/>
+          <w:rFonts w:asciiTheme="minorHAnsi" w:hAnsiTheme="minorHAnsi"/>
+          <w:noProof w:val="0"/>
+        </w:rPr>
+        <w:t>all</w:t>
+      </w:r>
       <w:r>
         <w:rPr>
           <w:rStyle w:val="CodeChar"/>
@@ -5944,51 +6002,410 @@
           <w:b w:val="0"/>
           <w:noProof w:val="0"/>
         </w:rPr>
-        <w:t xml:space="preserve">Text color </w:t>
-      </w:r>
-      <w:r>
-        <w:rPr>
-          <w:rStyle w:val="CodeChar"/>
-          <w:rFonts w:asciiTheme="minorHAnsi" w:hAnsiTheme="minorHAnsi"/>
+        <w:t xml:space="preserve"> the </w:t>
+      </w:r>
+      <w:r>
+        <w:rPr>
+          <w:b/>
+          <w:noProof/>
+        </w:rPr>
+        <w:t>buttons</w:t>
+      </w:r>
+      <w:r>
+        <w:rPr>
+          <w:noProof/>
+        </w:rPr>
+        <w:t>:</w:t>
+      </w:r>
+    </w:p>
+    <w:p>
+      <w:pPr>
+        <w:pStyle w:val="ListParagraph"/>
+        <w:numPr>
+          <w:ilvl w:val="0"/>
+          <w:numId w:val="8"/>
+        </w:numPr>
+        <w:rPr>
+          <w:rStyle w:val="CodeChar"/>
+          <w:rFonts w:asciiTheme="minorHAnsi" w:hAnsiTheme="minorHAnsi"/>
+          <w:b w:val="0"/>
+          <w:lang w:val="bg-BG"/>
+        </w:rPr>
+      </w:pPr>
+      <w:r>
+        <w:rPr>
+          <w:b/>
+          <w:noProof/>
+        </w:rPr>
+        <w:t>Top</w:t>
+      </w:r>
+      <w:r>
+        <w:rPr>
+          <w:noProof/>
+        </w:rPr>
+        <w:t xml:space="preserve"> &amp; </w:t>
+      </w:r>
+      <w:r>
+        <w:rPr>
+          <w:rStyle w:val="CodeChar"/>
+          <w:rFonts w:asciiTheme="minorHAnsi" w:hAnsiTheme="minorHAnsi"/>
+        </w:rPr>
+        <w:t>bottom</w:t>
+      </w:r>
+      <w:r>
+        <w:rPr>
+          <w:noProof/>
+        </w:rPr>
+        <w:t xml:space="preserve"> </w:t>
+      </w:r>
+      <w:r>
+        <w:rPr>
+          <w:rStyle w:val="CodeChar"/>
+          <w:rFonts w:asciiTheme="minorHAnsi" w:hAnsiTheme="minorHAnsi"/>
+          <w:b w:val="0"/>
+        </w:rPr>
+        <w:t>padding</w:t>
+      </w:r>
+      <w:r>
+        <w:rPr>
+          <w:noProof/>
+        </w:rPr>
+        <w:t xml:space="preserve"> </w:t>
+      </w:r>
+      <w:r>
+        <w:rPr>
+          <w:rStyle w:val="CodeChar"/>
+          <w:rFonts w:asciiTheme="minorHAnsi" w:hAnsiTheme="minorHAnsi"/>
+        </w:rPr>
+        <w:t>4px</w:t>
+      </w:r>
+      <w:r>
+        <w:rPr>
+          <w:rStyle w:val="CodeChar"/>
+          <w:rFonts w:asciiTheme="minorHAnsi" w:hAnsiTheme="minorHAnsi"/>
+          <w:b w:val="0"/>
+        </w:rPr>
+        <w:t xml:space="preserve"> </w:t>
+      </w:r>
+    </w:p>
+    <w:p>
+      <w:pPr>
+        <w:pStyle w:val="ListParagraph"/>
+        <w:numPr>
+          <w:ilvl w:val="0"/>
+          <w:numId w:val="8"/>
+        </w:numPr>
+        <w:rPr>
+          <w:rStyle w:val="CodeChar"/>
+          <w:rFonts w:asciiTheme="minorHAnsi" w:hAnsiTheme="minorHAnsi"/>
+          <w:b w:val="0"/>
+          <w:lang w:val="bg-BG"/>
+        </w:rPr>
+      </w:pPr>
+      <w:r>
+        <w:rPr>
+          <w:b/>
+          <w:noProof/>
+        </w:rPr>
+        <w:t>Left</w:t>
+      </w:r>
+      <w:r>
+        <w:t xml:space="preserve"> </w:t>
+      </w:r>
+      <w:r>
+        <w:rPr>
+          <w:noProof/>
+        </w:rPr>
+        <w:t xml:space="preserve">&amp; </w:t>
+      </w:r>
+      <w:r>
+        <w:rPr>
+          <w:b/>
+          <w:noProof/>
+        </w:rPr>
+        <w:t>right</w:t>
+      </w:r>
+      <w:r>
+        <w:rPr>
+          <w:b/>
+          <w:bCs/>
+          <w:noProof/>
+        </w:rPr>
+        <w:t xml:space="preserve"> </w:t>
+      </w:r>
+      <w:r>
+        <w:rPr>
+          <w:rStyle w:val="CodeChar"/>
+          <w:rFonts w:asciiTheme="minorHAnsi" w:hAnsiTheme="minorHAnsi"/>
+          <w:b w:val="0"/>
+        </w:rPr>
+        <w:t>padding</w:t>
+      </w:r>
+      <w:r>
+        <w:rPr>
+          <w:noProof/>
+        </w:rPr>
+        <w:t xml:space="preserve"> </w:t>
+      </w:r>
+      <w:r>
+        <w:rPr>
+          <w:rStyle w:val="CodeChar"/>
+          <w:rFonts w:asciiTheme="minorHAnsi" w:hAnsiTheme="minorHAnsi"/>
+        </w:rPr>
+        <w:t>12px</w:t>
+      </w:r>
+    </w:p>
+    <w:p>
+      <w:pPr>
+        <w:pStyle w:val="ListParagraph"/>
+        <w:numPr>
+          <w:ilvl w:val="0"/>
+          <w:numId w:val="8"/>
+        </w:numPr>
+        <w:rPr>
+          <w:rStyle w:val="CodeChar"/>
+          <w:rFonts w:asciiTheme="minorHAnsi" w:hAnsiTheme="minorHAnsi"/>
+          <w:b w:val="0"/>
+          <w:lang w:val="bg-BG"/>
+        </w:rPr>
+      </w:pPr>
+      <w:r>
+        <w:rPr>
+          <w:noProof/>
+        </w:rPr>
+        <w:t xml:space="preserve">Height of the line: </w:t>
+      </w:r>
+      <w:r>
+        <w:rPr>
+          <w:rStyle w:val="CodeChar"/>
+          <w:rFonts w:asciiTheme="minorHAnsi" w:hAnsiTheme="minorHAnsi"/>
+        </w:rPr>
+        <w:t>20px</w:t>
+      </w:r>
+    </w:p>
+    <w:p>
+      <w:pPr>
+        <w:pStyle w:val="ListParagraph"/>
+        <w:numPr>
+          <w:ilvl w:val="0"/>
+          <w:numId w:val="8"/>
+        </w:numPr>
+        <w:rPr>
+          <w:rStyle w:val="CodeChar"/>
+          <w:rFonts w:asciiTheme="minorHAnsi" w:hAnsiTheme="minorHAnsi"/>
+          <w:lang w:val="bg-BG"/>
+        </w:rPr>
+      </w:pPr>
+      <w:r>
+        <w:rPr>
+          <w:rStyle w:val="CodeChar"/>
+          <w:rFonts w:asciiTheme="minorHAnsi" w:hAnsiTheme="minorHAnsi"/>
+          <w:b w:val="0"/>
+        </w:rPr>
+        <w:t>Text color</w:t>
+      </w:r>
+      <w:r>
+        <w:rPr>
+          <w:rStyle w:val="CodeChar"/>
+          <w:rFonts w:asciiTheme="minorHAnsi" w:hAnsiTheme="minorHAnsi"/>
+        </w:rPr>
+        <w:t>: #ffffff</w:t>
+      </w:r>
+    </w:p>
+    <w:p>
+      <w:pPr>
+        <w:pStyle w:val="ListParagraph"/>
+        <w:numPr>
+          <w:ilvl w:val="0"/>
+          <w:numId w:val="8"/>
+        </w:numPr>
+        <w:rPr>
+          <w:rStyle w:val="CodeChar"/>
+          <w:rFonts w:asciiTheme="minorHAnsi" w:hAnsiTheme="minorHAnsi"/>
+          <w:b w:val="0"/>
+          <w:lang w:val="bg-BG"/>
+        </w:rPr>
+      </w:pPr>
+      <w:r>
+        <w:rPr>
+          <w:rStyle w:val="CodeChar"/>
+          <w:rFonts w:asciiTheme="minorHAnsi" w:hAnsiTheme="minorHAnsi"/>
+          <w:b w:val="0"/>
+        </w:rPr>
+        <w:t>Border</w:t>
+      </w:r>
+      <w:r>
+        <w:rPr>
+          <w:rStyle w:val="CodeChar"/>
+          <w:rFonts w:asciiTheme="minorHAnsi" w:hAnsiTheme="minorHAnsi"/>
+        </w:rPr>
+        <w:t xml:space="preserve"> </w:t>
+      </w:r>
+      <w:r>
+        <w:rPr>
+          <w:rStyle w:val="CodeChar"/>
+          <w:rFonts w:asciiTheme="minorHAnsi" w:hAnsiTheme="minorHAnsi"/>
+          <w:b w:val="0"/>
+        </w:rPr>
+        <w:t xml:space="preserve">color: </w:t>
+      </w:r>
+      <w:r>
+        <w:rPr>
+          <w:rStyle w:val="CodeChar"/>
+          <w:rFonts w:asciiTheme="minorHAnsi" w:hAnsiTheme="minorHAnsi"/>
+        </w:rPr>
+        <w:t>rgba(0, 0, 0, 0.1) rgba(0, 0, 0, 0.1) rgba(0, 0, 0, 0.25)</w:t>
+      </w:r>
+    </w:p>
+    <w:p>
+      <w:pPr>
+        <w:pStyle w:val="ListParagraph"/>
+        <w:numPr>
+          <w:ilvl w:val="0"/>
+          <w:numId w:val="8"/>
+        </w:numPr>
+        <w:rPr>
+          <w:rStyle w:val="CodeChar"/>
+          <w:rFonts w:asciiTheme="minorHAnsi" w:hAnsiTheme="minorHAnsi"/>
+          <w:b w:val="0"/>
+          <w:lang w:val="bg-BG"/>
+        </w:rPr>
+      </w:pPr>
+      <w:r>
+        <w:rPr>
+          <w:rStyle w:val="CodeChar"/>
+          <w:rFonts w:asciiTheme="minorHAnsi" w:hAnsiTheme="minorHAnsi"/>
+          <w:b w:val="0"/>
+        </w:rPr>
+        <w:t xml:space="preserve">Cursor: </w:t>
+      </w:r>
+      <w:r>
+        <w:rPr>
+          <w:rStyle w:val="CodeChar"/>
+          <w:rFonts w:asciiTheme="minorHAnsi" w:hAnsiTheme="minorHAnsi"/>
+        </w:rPr>
+        <w:t>pointer</w:t>
+      </w:r>
+    </w:p>
+    <w:p>
+      <w:pPr>
+        <w:rPr>
+          <w:bCs/>
+          <w:noProof/>
+          <w:lang w:val="bg-BG"/>
+        </w:rPr>
+      </w:pPr>
+      <w:r>
+        <w:rPr>
+          <w:rStyle w:val="CodeChar"/>
+          <w:rFonts w:asciiTheme="minorHAnsi" w:hAnsiTheme="minorHAnsi"/>
+          <w:b w:val="0"/>
           <w:noProof w:val="0"/>
         </w:rPr>
-        <w:t>#c83025</w:t>
-      </w:r>
-    </w:p>
-    <w:p>
-      <w:pPr>
-        <w:pStyle w:val="Code"/>
+        <w:t xml:space="preserve">For the </w:t>
+      </w:r>
+      <w:r>
+        <w:rPr>
+          <w:b/>
+          <w:noProof/>
+        </w:rPr>
+        <w:t>button.shopping</w:t>
+      </w:r>
+      <w:r>
+        <w:rPr>
+          <w:bCs/>
+          <w:noProof/>
+        </w:rPr>
+        <w:t>:</w:t>
+      </w:r>
+    </w:p>
+    <w:p>
+      <w:pPr>
+        <w:pStyle w:val="ListParagraph"/>
         <w:numPr>
           <w:ilvl w:val="0"/>
           <w:numId w:val="6"/>
         </w:numPr>
         <w:rPr>
-          <w:lang w:val="bg-BG"/>
-        </w:rPr>
-      </w:pPr>
-      <w:r>
-        <w:t>&lt;i&gt;</w:t>
-      </w:r>
-      <w:r>
-        <w:rPr>
-          <w:rFonts w:asciiTheme="minorHAnsi" w:hAnsiTheme="minorHAnsi" w:cstheme="minorHAnsi"/>
-          <w:b w:val="0"/>
-        </w:rPr>
-        <w:t>:</w:t>
-      </w:r>
-    </w:p>
-    <w:p>
-      <w:pPr>
-        <w:pStyle w:val="ac"/>
-        <w:numPr>
-          <w:ilvl w:val="1"/>
-          <w:numId w:val="6"/>
-        </w:numPr>
+          <w:noProof/>
+          <w:lang w:val="bg-BG"/>
+        </w:rPr>
+      </w:pPr>
+      <w:r>
+        <w:rPr>
+          <w:noProof/>
+        </w:rPr>
+        <w:t xml:space="preserve">Background color: </w:t>
+      </w:r>
+      <w:r>
+        <w:rPr>
+          <w:b/>
+          <w:noProof/>
+        </w:rPr>
+        <w:t>#83a94c</w:t>
+      </w:r>
+    </w:p>
+    <w:p>
+      <w:pPr>
+        <w:rPr>
+          <w:noProof/>
+          <w:lang w:val="bg-BG"/>
+        </w:rPr>
+      </w:pPr>
+      <w:r>
         <w:rPr>
           <w:rStyle w:val="CodeChar"/>
           <w:rFonts w:asciiTheme="minorHAnsi" w:hAnsiTheme="minorHAnsi"/>
           <w:b w:val="0"/>
           <w:noProof w:val="0"/>
+        </w:rPr>
+        <w:t xml:space="preserve">For the </w:t>
+      </w:r>
+      <w:r>
+        <w:rPr>
+          <w:b/>
+          <w:noProof/>
+        </w:rPr>
+        <w:t>button.info</w:t>
+      </w:r>
+      <w:r>
+        <w:rPr>
+          <w:bCs/>
+          <w:noProof/>
+        </w:rPr>
+        <w:t>:</w:t>
+      </w:r>
+    </w:p>
+    <w:p>
+      <w:pPr>
+        <w:pStyle w:val="ListParagraph"/>
+        <w:numPr>
+          <w:ilvl w:val="0"/>
+          <w:numId w:val="6"/>
+        </w:numPr>
+        <w:rPr>
+          <w:noProof/>
+          <w:lang w:val="bg-BG"/>
+        </w:rPr>
+      </w:pPr>
+      <w:r>
+        <w:rPr>
+          <w:noProof/>
+        </w:rPr>
+        <w:t xml:space="preserve">Background color: </w:t>
+      </w:r>
+      <w:r>
+        <w:rPr>
+          <w:b/>
+          <w:noProof/>
+        </w:rPr>
+        <w:t>#008ed0</w:t>
+      </w:r>
+    </w:p>
+    <w:p>
+      <w:pPr>
+        <w:rPr>
+          <w:noProof/>
           <w:lang w:val="bg-BG"/>
         </w:rPr>
       </w:pPr>
@@ -5999,92 +6416,18 @@
           <w:b w:val="0"/>
           <w:noProof w:val="0"/>
         </w:rPr>
-        <w:t xml:space="preserve">Width: </w:t>
-      </w:r>
-      <w:r>
-        <w:rPr>
-          <w:rStyle w:val="CodeChar"/>
-          <w:rFonts w:asciiTheme="minorHAnsi" w:hAnsiTheme="minorHAnsi"/>
-          <w:noProof w:val="0"/>
-        </w:rPr>
-        <w:t>1.14em</w:t>
-      </w:r>
-    </w:p>
-    <w:p>
-      <w:pPr>
-        <w:pStyle w:val="ac"/>
-        <w:numPr>
-          <w:ilvl w:val="1"/>
-          <w:numId w:val="6"/>
-        </w:numPr>
-        <w:rPr>
-          <w:rStyle w:val="CodeChar"/>
-          <w:rFonts w:asciiTheme="minorHAnsi" w:hAnsiTheme="minorHAnsi"/>
-          <w:b w:val="0"/>
-          <w:noProof w:val="0"/>
-          <w:lang w:val="bg-BG"/>
-        </w:rPr>
-      </w:pPr>
-      <w:r>
-        <w:rPr>
-          <w:rStyle w:val="CodeChar"/>
-          <w:rFonts w:asciiTheme="minorHAnsi" w:hAnsiTheme="minorHAnsi"/>
-          <w:b w:val="0"/>
-          <w:noProof w:val="0"/>
-        </w:rPr>
-        <w:t xml:space="preserve">Right padding: </w:t>
-      </w:r>
-      <w:r>
-        <w:rPr>
-          <w:rStyle w:val="CodeChar"/>
-          <w:rFonts w:asciiTheme="minorHAnsi" w:hAnsiTheme="minorHAnsi"/>
-          <w:noProof w:val="0"/>
-        </w:rPr>
-        <w:t>0.28em</w:t>
-      </w:r>
-    </w:p>
-    <w:p>
-      <w:pPr>
-        <w:rPr>
-          <w:noProof/>
-          <w:lang w:val="bg-BG"/>
-        </w:rPr>
-      </w:pPr>
-      <w:r>
-        <w:rPr>
-          <w:rStyle w:val="CodeChar"/>
-          <w:rFonts w:asciiTheme="minorHAnsi" w:hAnsiTheme="minorHAnsi"/>
-          <w:b w:val="0"/>
-          <w:noProof w:val="0"/>
-        </w:rPr>
-        <w:t xml:space="preserve">For </w:t>
-      </w:r>
-      <w:r>
-        <w:rPr>
-          <w:rStyle w:val="CodeChar"/>
-          <w:rFonts w:asciiTheme="minorHAnsi" w:hAnsiTheme="minorHAnsi"/>
-          <w:noProof w:val="0"/>
-        </w:rPr>
-        <w:t>all</w:t>
-      </w:r>
-      <w:r>
-        <w:rPr>
-          <w:rStyle w:val="CodeChar"/>
-          <w:rFonts w:asciiTheme="minorHAnsi" w:hAnsiTheme="minorHAnsi"/>
-          <w:b w:val="0"/>
-          <w:noProof w:val="0"/>
-        </w:rPr>
-        <w:t xml:space="preserve"> the </w:t>
-      </w:r>
-      <w:r>
-        <w:rPr>
-          <w:b/>
-          <w:noProof/>
-        </w:rPr>
-        <w:t>buttons</w:t>
-      </w:r>
-      <w:r>
-        <w:rPr>
+        <w:t xml:space="preserve">For the </w:t>
+      </w:r>
+      <w:r>
+        <w:rPr>
+          <w:b/>
+          <w:noProof/>
+        </w:rPr>
+        <w:t>button.delete</w:t>
+      </w:r>
+      <w:r>
+        <w:rPr>
+          <w:bCs/>
           <w:noProof/>
         </w:rPr>
         <w:t>:</w:t>
@@ -6092,308 +6435,7 @@
     </w:p>
     <w:p>
       <w:pPr>
-        <w:pStyle w:val="ac"/>
-        <w:numPr>
-          <w:ilvl w:val="0"/>
-          <w:numId w:val="8"/>
-        </w:numPr>
-        <w:rPr>
-          <w:rStyle w:val="CodeChar"/>
-          <w:rFonts w:asciiTheme="minorHAnsi" w:hAnsiTheme="minorHAnsi"/>
-          <w:b w:val="0"/>
-          <w:lang w:val="bg-BG"/>
-        </w:rPr>
-      </w:pPr>
-      <w:r>
-        <w:rPr>
-          <w:b/>
-          <w:noProof/>
-        </w:rPr>
-        <w:t>Top</w:t>
-      </w:r>
-      <w:r>
-        <w:rPr>
-          <w:noProof/>
-        </w:rPr>
-        <w:t xml:space="preserve"> &amp; </w:t>
-      </w:r>
-      <w:r>
-        <w:rPr>
-          <w:rStyle w:val="CodeChar"/>
-          <w:rFonts w:asciiTheme="minorHAnsi" w:hAnsiTheme="minorHAnsi"/>
-        </w:rPr>
-        <w:t>bottom</w:t>
-      </w:r>
-      <w:r>
-        <w:rPr>
-          <w:noProof/>
-        </w:rPr>
-        <w:t xml:space="preserve"> </w:t>
-      </w:r>
-      <w:r>
-        <w:rPr>
-          <w:rStyle w:val="CodeChar"/>
-          <w:rFonts w:asciiTheme="minorHAnsi" w:hAnsiTheme="minorHAnsi"/>
-          <w:b w:val="0"/>
-        </w:rPr>
-        <w:t>padding</w:t>
-      </w:r>
-      <w:r>
-        <w:rPr>
-          <w:noProof/>
-        </w:rPr>
-        <w:t xml:space="preserve"> </w:t>
-      </w:r>
-      <w:r>
-        <w:rPr>
-          <w:rStyle w:val="CodeChar"/>
-          <w:rFonts w:asciiTheme="minorHAnsi" w:hAnsiTheme="minorHAnsi"/>
-        </w:rPr>
-        <w:t>4px</w:t>
-      </w:r>
-      <w:r>
-        <w:rPr>
-          <w:rStyle w:val="CodeChar"/>
-          <w:rFonts w:asciiTheme="minorHAnsi" w:hAnsiTheme="minorHAnsi"/>
-          <w:b w:val="0"/>
-        </w:rPr>
-        <w:t xml:space="preserve"> </w:t>
-      </w:r>
-    </w:p>
-    <w:p>
-      <w:pPr>
-        <w:pStyle w:val="ac"/>
-        <w:numPr>
-          <w:ilvl w:val="0"/>
-          <w:numId w:val="8"/>
-        </w:numPr>
-        <w:rPr>
-          <w:rStyle w:val="CodeChar"/>
-          <w:rFonts w:asciiTheme="minorHAnsi" w:hAnsiTheme="minorHAnsi"/>
-          <w:b w:val="0"/>
-          <w:lang w:val="bg-BG"/>
-        </w:rPr>
-      </w:pPr>
-      <w:r>
-        <w:rPr>
-          <w:b/>
-          <w:noProof/>
-        </w:rPr>
-        <w:t>Left</w:t>
-      </w:r>
-      <w:r>
-        <w:t xml:space="preserve"> </w:t>
-      </w:r>
-      <w:r>
-        <w:rPr>
-          <w:noProof/>
-        </w:rPr>
-        <w:t xml:space="preserve">&amp; </w:t>
-      </w:r>
-      <w:r>
-        <w:rPr>
-          <w:b/>
-          <w:noProof/>
-        </w:rPr>
-        <w:t>right</w:t>
-      </w:r>
-      <w:r>
-        <w:rPr>
-          <w:b/>
-          <w:bCs/>
-          <w:noProof/>
-        </w:rPr>
-        <w:t xml:space="preserve"> </w:t>
-      </w:r>
-      <w:r>
-        <w:rPr>
-          <w:rStyle w:val="CodeChar"/>
-          <w:rFonts w:asciiTheme="minorHAnsi" w:hAnsiTheme="minorHAnsi"/>
-          <w:b w:val="0"/>
-        </w:rPr>
-        <w:t>padding</w:t>
-      </w:r>
-      <w:r>
-        <w:rPr>
-          <w:noProof/>
-        </w:rPr>
-        <w:t xml:space="preserve"> </w:t>
-      </w:r>
-      <w:r>
-        <w:rPr>
-          <w:rStyle w:val="CodeChar"/>
-          <w:rFonts w:asciiTheme="minorHAnsi" w:hAnsiTheme="minorHAnsi"/>
-        </w:rPr>
-        <w:t>12px</w:t>
-      </w:r>
-    </w:p>
-    <w:p>
-      <w:pPr>
-        <w:pStyle w:val="ac"/>
-        <w:numPr>
-          <w:ilvl w:val="0"/>
-          <w:numId w:val="8"/>
-        </w:numPr>
-        <w:rPr>
-          <w:rStyle w:val="CodeChar"/>
-          <w:rFonts w:asciiTheme="minorHAnsi" w:hAnsiTheme="minorHAnsi"/>
-          <w:b w:val="0"/>
-          <w:lang w:val="bg-BG"/>
-        </w:rPr>
-      </w:pPr>
-      <w:r>
-        <w:rPr>
-          <w:noProof/>
-        </w:rPr>
-        <w:t xml:space="preserve">Height of the line: </w:t>
-      </w:r>
-      <w:r>
-        <w:rPr>
-          <w:rStyle w:val="CodeChar"/>
-          <w:rFonts w:asciiTheme="minorHAnsi" w:hAnsiTheme="minorHAnsi"/>
-        </w:rPr>
-        <w:t>20px</w:t>
-      </w:r>
-    </w:p>
-    <w:p>
-      <w:pPr>
-        <w:pStyle w:val="ac"/>
-        <w:numPr>
-          <w:ilvl w:val="0"/>
-          <w:numId w:val="8"/>
-        </w:numPr>
-        <w:rPr>
-          <w:rStyle w:val="CodeChar"/>
-          <w:rFonts w:asciiTheme="minorHAnsi" w:hAnsiTheme="minorHAnsi"/>
-          <w:lang w:val="bg-BG"/>
-        </w:rPr>
-      </w:pPr>
-      <w:r>
-        <w:rPr>
-          <w:rStyle w:val="CodeChar"/>
-          <w:rFonts w:asciiTheme="minorHAnsi" w:hAnsiTheme="minorHAnsi"/>
-          <w:b w:val="0"/>
-        </w:rPr>
-        <w:t>Text color</w:t>
-      </w:r>
-      <w:r>
-        <w:rPr>
-          <w:rStyle w:val="CodeChar"/>
-          <w:rFonts w:asciiTheme="minorHAnsi" w:hAnsiTheme="minorHAnsi"/>
-        </w:rPr>
-        <w:t>: #ffffff</w:t>
-      </w:r>
-    </w:p>
-    <w:p>
-      <w:pPr>
-        <w:pStyle w:val="ac"/>
-        <w:numPr>
-          <w:ilvl w:val="0"/>
-          <w:numId w:val="8"/>
-        </w:numPr>
-        <w:rPr>
-          <w:rStyle w:val="CodeChar"/>
-          <w:rFonts w:asciiTheme="minorHAnsi" w:hAnsiTheme="minorHAnsi"/>
-          <w:b w:val="0"/>
-          <w:lang w:val="bg-BG"/>
-        </w:rPr>
-      </w:pPr>
-      <w:r>
-        <w:rPr>
-          <w:rStyle w:val="CodeChar"/>
-          <w:rFonts w:asciiTheme="minorHAnsi" w:hAnsiTheme="minorHAnsi"/>
-          <w:b w:val="0"/>
-        </w:rPr>
-        <w:t>Border</w:t>
-      </w:r>
-      <w:r>
-        <w:rPr>
-          <w:rStyle w:val="CodeChar"/>
-          <w:rFonts w:asciiTheme="minorHAnsi" w:hAnsiTheme="minorHAnsi"/>
-        </w:rPr>
-        <w:t xml:space="preserve"> </w:t>
-      </w:r>
-      <w:r>
-        <w:rPr>
-          <w:rStyle w:val="CodeChar"/>
-          <w:rFonts w:asciiTheme="minorHAnsi" w:hAnsiTheme="minorHAnsi"/>
-          <w:b w:val="0"/>
-        </w:rPr>
-        <w:t xml:space="preserve">color: </w:t>
-      </w:r>
-      <w:r>
-        <w:rPr>
-          <w:rStyle w:val="CodeChar"/>
-          <w:rFonts w:asciiTheme="minorHAnsi" w:hAnsiTheme="minorHAnsi"/>
-        </w:rPr>
-        <w:t>rgba(0, 0, 0, 0.1) rgba(0, 0, 0, 0.1) rgba(0, 0, 0, 0.25)</w:t>
-      </w:r>
-    </w:p>
-    <w:p>
-      <w:pPr>
-        <w:pStyle w:val="ac"/>
-        <w:numPr>
-          <w:ilvl w:val="0"/>
-          <w:numId w:val="8"/>
-        </w:numPr>
-        <w:rPr>
-          <w:rStyle w:val="CodeChar"/>
-          <w:rFonts w:asciiTheme="minorHAnsi" w:hAnsiTheme="minorHAnsi"/>
-          <w:b w:val="0"/>
-          <w:lang w:val="bg-BG"/>
-        </w:rPr>
-      </w:pPr>
-      <w:r>
-        <w:rPr>
-          <w:rStyle w:val="CodeChar"/>
-          <w:rFonts w:asciiTheme="minorHAnsi" w:hAnsiTheme="minorHAnsi"/>
-          <w:b w:val="0"/>
-        </w:rPr>
-        <w:t xml:space="preserve">Cursor: </w:t>
-      </w:r>
-      <w:r>
-        <w:rPr>
-          <w:rStyle w:val="CodeChar"/>
-          <w:rFonts w:asciiTheme="minorHAnsi" w:hAnsiTheme="minorHAnsi"/>
-        </w:rPr>
-        <w:t>pointer</w:t>
-      </w:r>
-    </w:p>
-    <w:p>
-      <w:pPr>
-        <w:rPr>
-          <w:bCs/>
-          <w:noProof/>
-          <w:lang w:val="bg-BG"/>
-        </w:rPr>
-      </w:pPr>
-      <w:r>
-        <w:rPr>
-          <w:rStyle w:val="CodeChar"/>
-          <w:rFonts w:asciiTheme="minorHAnsi" w:hAnsiTheme="minorHAnsi"/>
-          <w:b w:val="0"/>
-          <w:noProof w:val="0"/>
-        </w:rPr>
-        <w:t xml:space="preserve">For the </w:t>
-      </w:r>
-      <w:r>
-        <w:rPr>
-          <w:b/>
-          <w:noProof/>
-        </w:rPr>
-        <w:t>button.shopping</w:t>
-      </w:r>
-      <w:r>
-        <w:rPr>
-          <w:bCs/>
-          <w:noProof/>
-        </w:rPr>
-        <w:t>:</w:t>
-      </w:r>
-    </w:p>
-    <w:p>
-      <w:pPr>
-        <w:pStyle w:val="ac"/>
+        <w:pStyle w:val="ListParagraph"/>
         <w:numPr>
           <w:ilvl w:val="0"/>
           <w:numId w:val="6"/>
@@ -6414,126 +6456,12 @@
           <w:b/>
           <w:noProof/>
         </w:rPr>
-        <w:t>#83a94c</w:t>
-      </w:r>
-    </w:p>
-    <w:p>
-      <w:pPr>
-        <w:rPr>
-          <w:noProof/>
-          <w:lang w:val="bg-BG"/>
-        </w:rPr>
-      </w:pPr>
-      <w:r>
-        <w:rPr>
-          <w:rStyle w:val="CodeChar"/>
-          <w:rFonts w:asciiTheme="minorHAnsi" w:hAnsiTheme="minorHAnsi"/>
-          <w:b w:val="0"/>
-          <w:noProof w:val="0"/>
-        </w:rPr>
-        <w:t xml:space="preserve">For the </w:t>
-      </w:r>
-      <w:r>
-        <w:rPr>
-          <w:b/>
-          <w:noProof/>
-        </w:rPr>
-        <w:t>button.info</w:t>
-      </w:r>
-      <w:r>
-        <w:rPr>
-          <w:bCs/>
-          <w:noProof/>
-        </w:rPr>
-        <w:t>:</w:t>
-      </w:r>
-    </w:p>
-    <w:p>
-      <w:pPr>
-        <w:pStyle w:val="ac"/>
-        <w:numPr>
-          <w:ilvl w:val="0"/>
-          <w:numId w:val="6"/>
-        </w:numPr>
-        <w:rPr>
-          <w:noProof/>
-          <w:lang w:val="bg-BG"/>
-        </w:rPr>
-      </w:pPr>
-      <w:r>
-        <w:rPr>
-          <w:noProof/>
-        </w:rPr>
-        <w:t xml:space="preserve">Background color: </w:t>
-      </w:r>
-      <w:r>
-        <w:rPr>
-          <w:b/>
-          <w:noProof/>
-        </w:rPr>
-        <w:t>#008ed0</w:t>
-      </w:r>
-    </w:p>
-    <w:p>
-      <w:pPr>
-        <w:rPr>
-          <w:noProof/>
-          <w:lang w:val="bg-BG"/>
-        </w:rPr>
-      </w:pPr>
-      <w:r>
-        <w:rPr>
-          <w:rStyle w:val="CodeChar"/>
-          <w:rFonts w:asciiTheme="minorHAnsi" w:hAnsiTheme="minorHAnsi"/>
-          <w:b w:val="0"/>
-          <w:noProof w:val="0"/>
-        </w:rPr>
-        <w:t xml:space="preserve">For the </w:t>
-      </w:r>
-      <w:r>
-        <w:rPr>
-          <w:b/>
-          <w:noProof/>
-        </w:rPr>
-        <w:t>button.delete</w:t>
-      </w:r>
-      <w:r>
-        <w:rPr>
-          <w:bCs/>
-          <w:noProof/>
-        </w:rPr>
-        <w:t>:</w:t>
-      </w:r>
-    </w:p>
-    <w:p>
-      <w:pPr>
-        <w:pStyle w:val="ac"/>
-        <w:numPr>
-          <w:ilvl w:val="0"/>
-          <w:numId w:val="6"/>
-        </w:numPr>
-        <w:rPr>
-          <w:noProof/>
-          <w:lang w:val="bg-BG"/>
-        </w:rPr>
-      </w:pPr>
-      <w:r>
-        <w:rPr>
-          <w:noProof/>
-        </w:rPr>
-        <w:t xml:space="preserve">Background color: </w:t>
-      </w:r>
-      <w:r>
-        <w:rPr>
-          <w:b/>
-          <w:noProof/>
-        </w:rPr>
         <w:t>#cc4036</w:t>
       </w:r>
     </w:p>
     <w:p>
       <w:pPr>
-        <w:pStyle w:val="2"/>
+        <w:pStyle w:val="Heading2"/>
         <w:rPr>
           <w:lang w:val="bg-BG"/>
         </w:rPr>
@@ -6614,7 +6542,7 @@
     </w:p>
     <w:p>
       <w:pPr>
-        <w:pStyle w:val="3"/>
+        <w:pStyle w:val="Heading3"/>
       </w:pPr>
       <w:r>
         <w:t>Requirements</w:t>
@@ -6758,7 +6686,7 @@
     </w:p>
     <w:p>
       <w:pPr>
-        <w:pStyle w:val="ac"/>
+        <w:pStyle w:val="ListParagraph"/>
         <w:numPr>
           <w:ilvl w:val="0"/>
           <w:numId w:val="10"/>
@@ -6783,7 +6711,7 @@
     </w:p>
     <w:p>
       <w:pPr>
-        <w:pStyle w:val="ac"/>
+        <w:pStyle w:val="ListParagraph"/>
         <w:numPr>
           <w:ilvl w:val="1"/>
           <w:numId w:val="10"/>
@@ -6804,7 +6732,7 @@
     </w:p>
     <w:p>
       <w:pPr>
-        <w:pStyle w:val="ac"/>
+        <w:pStyle w:val="ListParagraph"/>
         <w:numPr>
           <w:ilvl w:val="1"/>
           <w:numId w:val="10"/>
@@ -6825,7 +6753,7 @@
     </w:p>
     <w:p>
       <w:pPr>
-        <w:pStyle w:val="ac"/>
+        <w:pStyle w:val="ListParagraph"/>
         <w:numPr>
           <w:ilvl w:val="1"/>
           <w:numId w:val="10"/>
@@ -6847,7 +6775,7 @@
     </w:p>
     <w:p>
       <w:pPr>
-        <w:pStyle w:val="ac"/>
+        <w:pStyle w:val="ListParagraph"/>
         <w:numPr>
           <w:ilvl w:val="1"/>
           <w:numId w:val="10"/>
@@ -6868,7 +6796,7 @@
     </w:p>
     <w:p>
       <w:pPr>
-        <w:pStyle w:val="ac"/>
+        <w:pStyle w:val="ListParagraph"/>
         <w:numPr>
           <w:ilvl w:val="0"/>
           <w:numId w:val="10"/>
@@ -6893,7 +6821,7 @@
     </w:p>
     <w:p>
       <w:pPr>
-        <w:pStyle w:val="ac"/>
+        <w:pStyle w:val="ListParagraph"/>
         <w:numPr>
           <w:ilvl w:val="1"/>
           <w:numId w:val="10"/>
@@ -6915,7 +6843,7 @@
     </w:p>
     <w:p>
       <w:pPr>
-        <w:pStyle w:val="ac"/>
+        <w:pStyle w:val="ListParagraph"/>
         <w:numPr>
           <w:ilvl w:val="1"/>
           <w:numId w:val="10"/>
@@ -6937,7 +6865,7 @@
     </w:p>
     <w:p>
       <w:pPr>
-        <w:pStyle w:val="ac"/>
+        <w:pStyle w:val="ListParagraph"/>
         <w:numPr>
           <w:ilvl w:val="1"/>
           <w:numId w:val="10"/>
@@ -6966,7 +6894,7 @@
     </w:p>
     <w:p>
       <w:pPr>
-        <w:pStyle w:val="ac"/>
+        <w:pStyle w:val="ListParagraph"/>
         <w:numPr>
           <w:ilvl w:val="1"/>
           <w:numId w:val="10"/>
@@ -7024,7 +6952,7 @@
     </w:p>
     <w:p>
       <w:pPr>
-        <w:pStyle w:val="ac"/>
+        <w:pStyle w:val="ListParagraph"/>
         <w:numPr>
           <w:ilvl w:val="1"/>
           <w:numId w:val="10"/>
@@ -7080,7 +7008,7 @@
     </w:p>
     <w:p>
       <w:pPr>
-        <w:pStyle w:val="ac"/>
+        <w:pStyle w:val="ListParagraph"/>
         <w:numPr>
           <w:ilvl w:val="0"/>
           <w:numId w:val="10"/>
@@ -7125,7 +7053,7 @@
     </w:p>
     <w:p>
       <w:pPr>
-        <w:pStyle w:val="ac"/>
+        <w:pStyle w:val="ListParagraph"/>
         <w:numPr>
           <w:ilvl w:val="1"/>
           <w:numId w:val="10"/>
@@ -7166,7 +7094,7 @@
     </w:p>
     <w:p>
       <w:pPr>
-        <w:pStyle w:val="ac"/>
+        <w:pStyle w:val="ListParagraph"/>
         <w:numPr>
           <w:ilvl w:val="0"/>
           <w:numId w:val="10"/>
@@ -7191,7 +7119,7 @@
     </w:p>
     <w:p>
       <w:pPr>
-        <w:pStyle w:val="ac"/>
+        <w:pStyle w:val="ListParagraph"/>
         <w:numPr>
           <w:ilvl w:val="1"/>
           <w:numId w:val="10"/>
@@ -7223,7 +7151,7 @@
     </w:p>
     <w:p>
       <w:pPr>
-        <w:pStyle w:val="ac"/>
+        <w:pStyle w:val="ListParagraph"/>
         <w:numPr>
           <w:ilvl w:val="0"/>
           <w:numId w:val="10"/>
@@ -7341,7 +7269,7 @@
     </w:p>
     <w:p>
       <w:pPr>
-        <w:pStyle w:val="ac"/>
+        <w:pStyle w:val="ListParagraph"/>
         <w:numPr>
           <w:ilvl w:val="1"/>
           <w:numId w:val="10"/>
@@ -7374,7 +7302,7 @@
     </w:p>
     <w:p>
       <w:pPr>
-        <w:pStyle w:val="ac"/>
+        <w:pStyle w:val="ListParagraph"/>
         <w:numPr>
           <w:ilvl w:val="0"/>
           <w:numId w:val="10"/>
@@ -7492,7 +7420,7 @@
     </w:p>
     <w:p>
       <w:pPr>
-        <w:pStyle w:val="ac"/>
+        <w:pStyle w:val="ListParagraph"/>
         <w:numPr>
           <w:ilvl w:val="1"/>
           <w:numId w:val="10"/>
@@ -7539,6 +7467,7 @@
         </w:rPr>
         <w:t>Use </w:t>
       </w:r>
+      <w:proofErr w:type="spellStart"/>
       <w:r>
         <w:rPr>
           <w:rFonts w:eastAsia="Times New Roman" w:cstheme="minorHAnsi"/>
@@ -7550,6 +7479,7 @@
         </w:rPr>
         <w:t>FontAwesome</w:t>
       </w:r>
+      <w:proofErr w:type="spellEnd"/>
       <w:r>
         <w:rPr>
           <w:rFonts w:eastAsia="Times New Roman" w:cstheme="minorHAnsi"/>
@@ -7600,7 +7530,6 @@
         </w:rPr>
         <w:t> </w:t>
       </w:r>
-      <w:proofErr w:type="gramStart"/>
       <w:r>
         <w:rPr>
           <w:rFonts w:eastAsia="Times New Roman" w:cstheme="minorHAnsi"/>
@@ -7609,11 +7538,10 @@
         </w:rPr>
         <w:t>rule</w:t>
       </w:r>
-      <w:proofErr w:type="gramEnd"/>
-    </w:p>
-    <w:p>
-      <w:pPr>
-        <w:pStyle w:val="2"/>
+    </w:p>
+    <w:p>
+      <w:pPr>
+        <w:pStyle w:val="Heading2"/>
         <w:rPr>
           <w:lang w:val="bg-BG"/>
         </w:rPr>
@@ -7688,7 +7616,7 @@
     </w:p>
     <w:p>
       <w:pPr>
-        <w:pStyle w:val="3"/>
+        <w:pStyle w:val="Heading3"/>
       </w:pPr>
       <w:r>
         <w:t>Requirements</w:t>
@@ -7859,7 +7787,7 @@
     </w:p>
     <w:p>
       <w:pPr>
-        <w:pStyle w:val="ac"/>
+        <w:pStyle w:val="ListParagraph"/>
         <w:numPr>
           <w:ilvl w:val="0"/>
           <w:numId w:val="10"/>
@@ -7884,7 +7812,7 @@
     </w:p>
     <w:p>
       <w:pPr>
-        <w:pStyle w:val="ac"/>
+        <w:pStyle w:val="ListParagraph"/>
         <w:numPr>
           <w:ilvl w:val="1"/>
           <w:numId w:val="10"/>
@@ -7905,7 +7833,7 @@
     </w:p>
     <w:p>
       <w:pPr>
-        <w:pStyle w:val="ac"/>
+        <w:pStyle w:val="ListParagraph"/>
         <w:numPr>
           <w:ilvl w:val="1"/>
           <w:numId w:val="10"/>
@@ -7926,7 +7854,7 @@
     </w:p>
     <w:p>
       <w:pPr>
-        <w:pStyle w:val="ac"/>
+        <w:pStyle w:val="ListParagraph"/>
         <w:numPr>
           <w:ilvl w:val="1"/>
           <w:numId w:val="10"/>
@@ -7947,7 +7875,7 @@
     </w:p>
     <w:p>
       <w:pPr>
-        <w:pStyle w:val="ac"/>
+        <w:pStyle w:val="ListParagraph"/>
         <w:numPr>
           <w:ilvl w:val="1"/>
           <w:numId w:val="10"/>
@@ -7968,7 +7896,7 @@
     </w:p>
     <w:p>
       <w:pPr>
-        <w:pStyle w:val="ac"/>
+        <w:pStyle w:val="ListParagraph"/>
         <w:numPr>
           <w:ilvl w:val="0"/>
           <w:numId w:val="10"/>
@@ -7994,7 +7922,7 @@
     </w:p>
     <w:p>
       <w:pPr>
-        <w:pStyle w:val="ac"/>
+        <w:pStyle w:val="ListParagraph"/>
         <w:numPr>
           <w:ilvl w:val="1"/>
           <w:numId w:val="10"/>
@@ -8016,7 +7944,6 @@
         </w:rPr>
         <w:t xml:space="preserve">Set the list style type to </w:t>
       </w:r>
-      <w:proofErr w:type="gramStart"/>
       <w:r>
         <w:rPr>
           <w:rStyle w:val="CodeChar"/>
@@ -8025,11 +7952,10 @@
         </w:rPr>
         <w:t>none</w:t>
       </w:r>
-      <w:proofErr w:type="gramEnd"/>
-    </w:p>
-    <w:p>
-      <w:pPr>
-        <w:pStyle w:val="ac"/>
+    </w:p>
+    <w:p>
+      <w:pPr>
+        <w:pStyle w:val="ListParagraph"/>
         <w:numPr>
           <w:ilvl w:val="0"/>
           <w:numId w:val="10"/>
@@ -8109,7 +8035,7 @@
     </w:p>
     <w:p>
       <w:pPr>
-        <w:pStyle w:val="ac"/>
+        <w:pStyle w:val="ListParagraph"/>
         <w:numPr>
           <w:ilvl w:val="1"/>
           <w:numId w:val="10"/>
@@ -8142,7 +8068,7 @@
     </w:p>
     <w:p>
       <w:pPr>
-        <w:pStyle w:val="ac"/>
+        <w:pStyle w:val="ListParagraph"/>
         <w:numPr>
           <w:ilvl w:val="1"/>
           <w:numId w:val="10"/>
@@ -8163,7 +8089,7 @@
     </w:p>
     <w:p>
       <w:pPr>
-        <w:pStyle w:val="ac"/>
+        <w:pStyle w:val="ListParagraph"/>
         <w:numPr>
           <w:ilvl w:val="0"/>
           <w:numId w:val="10"/>
@@ -8243,7 +8169,7 @@
     </w:p>
     <w:p>
       <w:pPr>
-        <w:pStyle w:val="ac"/>
+        <w:pStyle w:val="ListParagraph"/>
         <w:numPr>
           <w:ilvl w:val="1"/>
           <w:numId w:val="10"/>
@@ -8276,7 +8202,7 @@
     </w:p>
     <w:p>
       <w:pPr>
-        <w:pStyle w:val="ac"/>
+        <w:pStyle w:val="ListParagraph"/>
         <w:numPr>
           <w:ilvl w:val="1"/>
           <w:numId w:val="10"/>
@@ -8297,7 +8223,7 @@
     </w:p>
     <w:p>
       <w:pPr>
-        <w:pStyle w:val="ac"/>
+        <w:pStyle w:val="ListParagraph"/>
         <w:numPr>
           <w:ilvl w:val="0"/>
           <w:numId w:val="10"/>
@@ -8377,7 +8303,7 @@
     </w:p>
     <w:p>
       <w:pPr>
-        <w:pStyle w:val="ac"/>
+        <w:pStyle w:val="ListParagraph"/>
         <w:numPr>
           <w:ilvl w:val="1"/>
           <w:numId w:val="10"/>
@@ -8410,7 +8336,7 @@
     </w:p>
     <w:p>
       <w:pPr>
-        <w:pStyle w:val="ac"/>
+        <w:pStyle w:val="ListParagraph"/>
         <w:numPr>
           <w:ilvl w:val="1"/>
           <w:numId w:val="10"/>
@@ -8454,6 +8380,7 @@
         </w:rPr>
         <w:t>Use </w:t>
       </w:r>
+      <w:proofErr w:type="spellStart"/>
       <w:r>
         <w:rPr>
           <w:rFonts w:eastAsia="Times New Roman" w:cstheme="minorHAnsi"/>
@@ -8465,6 +8392,7 @@
         </w:rPr>
         <w:t>FontAwesome</w:t>
       </w:r>
+      <w:proofErr w:type="spellEnd"/>
       <w:r>
         <w:rPr>
           <w:rFonts w:eastAsia="Times New Roman" w:cstheme="minorHAnsi"/>
@@ -8515,7 +8443,6 @@
         </w:rPr>
         <w:t> </w:t>
       </w:r>
-      <w:proofErr w:type="gramStart"/>
       <w:r>
         <w:rPr>
           <w:rFonts w:eastAsia="Times New Roman" w:cstheme="minorHAnsi"/>
@@ -8524,11 +8451,10 @@
         </w:rPr>
         <w:t>rule</w:t>
       </w:r>
-      <w:proofErr w:type="gramEnd"/>
-    </w:p>
-    <w:p>
-      <w:pPr>
-        <w:pStyle w:val="2"/>
+    </w:p>
+    <w:p>
+      <w:pPr>
+        <w:pStyle w:val="Heading2"/>
         <w:rPr>
           <w:lang w:val="bg-BG"/>
         </w:rPr>
@@ -8617,7 +8543,7 @@
     </w:p>
     <w:p>
       <w:pPr>
-        <w:pStyle w:val="3"/>
+        <w:pStyle w:val="Heading3"/>
       </w:pPr>
       <w:r>
         <w:lastRenderedPageBreak/>
@@ -8715,18 +8641,8 @@
           <w:color w:val="000000"/>
           <w:lang w:eastAsia="en-GB"/>
         </w:rPr>
-        <w:t> </w:t>
-      </w:r>
-      <w:proofErr w:type="gramStart"/>
-      <w:r>
-        <w:rPr>
-          <w:rFonts w:eastAsia="Times New Roman" w:cstheme="minorHAnsi"/>
-          <w:color w:val="000000"/>
-          <w:lang w:eastAsia="en-GB"/>
-        </w:rPr>
-        <w:t>files</w:t>
-      </w:r>
-      <w:proofErr w:type="gramEnd"/>
+        <w:t> files</w:t>
+      </w:r>
     </w:p>
     <w:p>
       <w:pPr>
@@ -8767,7 +8683,6 @@
         </w:rPr>
         <w:t> to "</w:t>
       </w:r>
-      <w:proofErr w:type="gramStart"/>
       <w:r>
         <w:rPr>
           <w:rFonts w:eastAsia="Times New Roman" w:cstheme="minorHAnsi"/>
@@ -8787,7 +8702,6 @@
         </w:rPr>
         <w:t>"</w:t>
       </w:r>
-      <w:proofErr w:type="gramEnd"/>
     </w:p>
     <w:p>
       <w:pPr>
@@ -8832,18 +8746,8 @@
           <w:color w:val="000000"/>
           <w:lang w:eastAsia="en-GB"/>
         </w:rPr>
-        <w:t xml:space="preserve">font-family for the </w:t>
-      </w:r>
-      <w:proofErr w:type="gramStart"/>
-      <w:r>
-        <w:rPr>
-          <w:rFonts w:eastAsia="Times New Roman" w:cstheme="minorHAnsi"/>
-          <w:color w:val="000000"/>
-          <w:lang w:eastAsia="en-GB"/>
-        </w:rPr>
-        <w:t>document</w:t>
-      </w:r>
-      <w:proofErr w:type="gramEnd"/>
+        <w:t>font-family for the document</w:t>
+      </w:r>
     </w:p>
     <w:p>
       <w:pPr>
@@ -8882,7 +8786,6 @@
         </w:rPr>
         <w:t> </w:t>
       </w:r>
-      <w:proofErr w:type="gramStart"/>
       <w:r>
         <w:rPr>
           <w:rFonts w:eastAsia="Times New Roman" w:cstheme="minorHAnsi"/>
@@ -8891,7 +8794,6 @@
         </w:rPr>
         <w:t>16px</w:t>
       </w:r>
-      <w:proofErr w:type="gramEnd"/>
     </w:p>
     <w:p>
       <w:pPr>
@@ -8936,18 +8838,8 @@
           <w:color w:val="000000"/>
           <w:lang w:eastAsia="en-GB"/>
         </w:rPr>
-        <w:t xml:space="preserve">to </w:t>
-      </w:r>
-      <w:proofErr w:type="gramStart"/>
-      <w:r>
-        <w:rPr>
-          <w:rFonts w:eastAsia="Times New Roman" w:cstheme="minorHAnsi"/>
-          <w:color w:val="000000"/>
-          <w:lang w:eastAsia="en-GB"/>
-        </w:rPr>
-        <w:t>1.5</w:t>
-      </w:r>
-      <w:proofErr w:type="gramEnd"/>
+        <w:t>to 1.5</w:t>
+      </w:r>
     </w:p>
     <w:p>
       <w:pPr>
@@ -8992,18 +8884,8 @@
           <w:color w:val="000000"/>
           <w:lang w:eastAsia="en-GB"/>
         </w:rPr>
-        <w:t xml:space="preserve">font-family for the </w:t>
-      </w:r>
-      <w:proofErr w:type="gramStart"/>
-      <w:r>
-        <w:rPr>
-          <w:rFonts w:eastAsia="Times New Roman" w:cstheme="minorHAnsi"/>
-          <w:color w:val="000000"/>
-          <w:lang w:eastAsia="en-GB"/>
-        </w:rPr>
-        <w:t>headings</w:t>
-      </w:r>
-      <w:proofErr w:type="gramEnd"/>
+        <w:t>font-family for the headings</w:t>
+      </w:r>
     </w:p>
     <w:p>
       <w:pPr>
@@ -9110,18 +8992,8 @@
           <w:color w:val="000000"/>
           <w:lang w:eastAsia="en-GB"/>
         </w:rPr>
-        <w:t xml:space="preserve">and style </w:t>
-      </w:r>
-      <w:proofErr w:type="gramStart"/>
-      <w:r>
-        <w:rPr>
-          <w:rFonts w:eastAsia="Times New Roman" w:cstheme="minorHAnsi"/>
-          <w:color w:val="000000"/>
-          <w:lang w:eastAsia="en-GB"/>
-        </w:rPr>
-        <w:t>it</w:t>
-      </w:r>
-      <w:proofErr w:type="gramEnd"/>
+        <w:t>and style it</w:t>
+      </w:r>
     </w:p>
     <w:p>
       <w:pPr>
@@ -9160,7 +9032,6 @@
         </w:rPr>
         <w:t> </w:t>
       </w:r>
-      <w:proofErr w:type="gramStart"/>
       <w:r>
         <w:rPr>
           <w:rFonts w:eastAsia="Times New Roman" w:cstheme="minorHAnsi"/>
@@ -9169,7 +9040,6 @@
         </w:rPr>
         <w:t>tag</w:t>
       </w:r>
-      <w:proofErr w:type="gramEnd"/>
     </w:p>
     <w:p>
       <w:pPr>
@@ -9192,12 +9062,21 @@
         </w:rPr>
         <w:t>Style its left border with </w:t>
       </w:r>
-      <w:r>
-        <w:rPr>
-          <w:rStyle w:val="CodeChar"/>
-          <w:lang w:eastAsia="en-GB"/>
-        </w:rPr>
-        <w:t>rgb(221,221,221)</w:t>
+      <w:proofErr w:type="spellStart"/>
+      <w:r>
+        <w:rPr>
+          <w:rStyle w:val="CodeChar"/>
+          <w:lang w:eastAsia="en-GB"/>
+        </w:rPr>
+        <w:t>rgb</w:t>
+      </w:r>
+      <w:proofErr w:type="spellEnd"/>
+      <w:r>
+        <w:rPr>
+          <w:rStyle w:val="CodeChar"/>
+          <w:lang w:eastAsia="en-GB"/>
+        </w:rPr>
+        <w:t>(221,221,221)</w:t>
       </w:r>
       <w:r>
         <w:rPr>
@@ -9267,6 +9146,7 @@
         </w:rPr>
         <w:t>Use </w:t>
       </w:r>
+      <w:proofErr w:type="spellStart"/>
       <w:r>
         <w:rPr>
           <w:rStyle w:val="CodeChar"/>
@@ -9274,6 +9154,7 @@
         </w:rPr>
         <w:t>hr</w:t>
       </w:r>
+      <w:proofErr w:type="spellEnd"/>
       <w:r>
         <w:rPr>
           <w:rFonts w:eastAsia="Times New Roman" w:cstheme="minorHAnsi"/>
@@ -9289,18 +9170,8 @@
           <w:color w:val="000000"/>
           <w:lang w:eastAsia="en-GB"/>
         </w:rPr>
-        <w:t xml:space="preserve">tag for the horizontal </w:t>
-      </w:r>
-      <w:proofErr w:type="gramStart"/>
-      <w:r>
-        <w:rPr>
-          <w:rFonts w:eastAsia="Times New Roman" w:cstheme="minorHAnsi"/>
-          <w:color w:val="000000"/>
-          <w:lang w:eastAsia="en-GB"/>
-        </w:rPr>
-        <w:t>lines</w:t>
-      </w:r>
-      <w:proofErr w:type="gramEnd"/>
+        <w:t>tag for the horizontal lines</w:t>
+      </w:r>
     </w:p>
     <w:p>
       <w:pPr>
@@ -9350,7 +9221,7 @@
 <w:ftr xmlns:wpc="http://schemas.microsoft.com/office/word/2010/wordprocessingCanvas" xmlns:cx="http://schemas.microsoft.com/office/drawing/2014/chartex" xmlns:cx1="http://schemas.microsoft.com/office/drawing/2015/9/8/chartex" xmlns:cx2="http://schemas.microsoft.com/office/drawing/2015/10/21/chartex" xmlns:cx3="http://schemas.microsoft.com/office/drawing/2016/5/9/chartex" xmlns:cx4="http://schemas.microsoft.com/office/drawing/2016/5/10/chartex" xmlns:cx5="http://schemas.microsoft.com/office/drawing/2016/5/11/chartex" xmlns:cx6="http://schemas.microsoft.com/office/drawing/2016/5/12/chartex" xmlns:cx7="http://schemas.microsoft.com/office/drawing/2016/5/13/chartex" xmlns:cx8="http://schemas.microsoft.com/office/drawing/2016/5/14/chartex" xmlns:mc="http://schemas.openxmlformats.org/markup-compatibility/2006" xmlns:aink="http://schemas.microsoft.com/office/drawing/2016/ink" xmlns:am3d="http://schemas.microsoft.com/office/drawing/2017/model3d" xmlns:o="urn:schemas-microsoft-com:office:office" xmlns:oel="http://schemas.microsoft.com/office/2019/extlst" xmlns:r="http://schemas.openxmlformats.org/officeDocument/2006/relationships" xmlns:m="http://schemas.openxmlformats.org/officeDocument/2006/math" xmlns:v="urn:schemas-microsoft-com:vml" xmlns:wp14="http://schemas.microsoft.com/office/word/2010/wordprocessingDrawing" xmlns:wp="http://schemas.openxmlformats.org/drawingml/2006/wordprocessingDrawing" xmlns:w10="urn:schemas-microsoft-com:office:word" xmlns:w="http://schemas.openxmlformats.org/wordprocessingml/2006/main" xmlns:w14="http://schemas.microsoft.com/office/word/2010/wordml" xmlns:w15="http://schemas.microsoft.com/office/word/2012/wordml" xmlns:w16cex="http://schemas.microsoft.com/office/word/2018/wordml/cex" xmlns:w16cid="http://schemas.microsoft.com/office/word/2016/wordml/cid" xmlns:w16="http://schemas.microsoft.com/office/word/2018/wordml" xmlns:w16sdtdh="http://schemas.microsoft.com/office/word/2020/wordml/sdtdatahash" xmlns:w16se="http://schemas.microsoft.com/office/word/2015/wordml/symex" xmlns:wpg="http://schemas.microsoft.com/office/word/2010/wordprocessingGroup" xmlns:wpi="http://schemas.microsoft.com/office/word/2010/wordprocessingInk" xmlns:wne="http://schemas.microsoft.com/office/word/2006/wordml" xmlns:wps="http://schemas.microsoft.com/office/word/2010/wordprocessingShape" mc:Ignorable="w14 w15 w16se w16cid w16 w16cex w16sdtdh wp14">
   <w:p>
     <w:pPr>
-      <w:pStyle w:val="a5"/>
+      <w:pStyle w:val="Footer"/>
     </w:pPr>
     <w:r>
       <w:rPr>
@@ -9536,17 +9407,26 @@
                             </w:rPr>
                             <w:t xml:space="preserve">© </w:t>
                           </w:r>
+                          <w:proofErr w:type="spellStart"/>
                           <w:r>
                             <w:rPr>
                               <w:sz w:val="17"/>
                               <w:szCs w:val="17"/>
                             </w:rPr>
-                            <w:t xml:space="preserve">SoftUni – </w:t>
+                            <w:t>SoftUni</w:t>
+                          </w:r>
+                          <w:proofErr w:type="spellEnd"/>
+                          <w:r>
+                            <w:rPr>
+                              <w:sz w:val="17"/>
+                              <w:szCs w:val="17"/>
+                            </w:rPr>
+                            <w:t xml:space="preserve"> – </w:t>
                           </w:r>
                           <w:hyperlink r:id="rId1" w:history="1">
                             <w:r>
                               <w:rPr>
-                                <w:rStyle w:val="a9"/>
+                                <w:rStyle w:val="Hyperlink"/>
                                 <w:color w:val="0882DE"/>
                                 <w:sz w:val="17"/>
                                 <w:szCs w:val="17"/>
@@ -9555,7 +9435,7 @@
                             </w:r>
                             <w:r>
                               <w:rPr>
-                                <w:rStyle w:val="a9"/>
+                                <w:rStyle w:val="Hyperlink"/>
                                 <w:color w:val="0882DE"/>
                                 <w:sz w:val="17"/>
                                 <w:szCs w:val="17"/>
@@ -9564,7 +9444,7 @@
                             </w:r>
                             <w:r>
                               <w:rPr>
-                                <w:rStyle w:val="a9"/>
+                                <w:rStyle w:val="Hyperlink"/>
                                 <w:color w:val="0882DE"/>
                                 <w:sz w:val="17"/>
                                 <w:szCs w:val="17"/>
@@ -10254,17 +10134,26 @@
                       </w:rPr>
                       <w:t xml:space="preserve">© </w:t>
                     </w:r>
+                    <w:proofErr w:type="spellStart"/>
                     <w:r>
                       <w:rPr>
                         <w:sz w:val="17"/>
                         <w:szCs w:val="17"/>
                       </w:rPr>
-                      <w:t xml:space="preserve">SoftUni – </w:t>
+                      <w:t>SoftUni</w:t>
+                    </w:r>
+                    <w:proofErr w:type="spellEnd"/>
+                    <w:r>
+                      <w:rPr>
+                        <w:sz w:val="17"/>
+                        <w:szCs w:val="17"/>
+                      </w:rPr>
+                      <w:t xml:space="preserve"> – </w:t>
                     </w:r>
                     <w:hyperlink r:id="rId21" w:history="1">
                       <w:r>
                         <w:rPr>
-                          <w:rStyle w:val="a9"/>
+                          <w:rStyle w:val="Hyperlink"/>
                           <w:color w:val="0882DE"/>
                           <w:sz w:val="17"/>
                           <w:szCs w:val="17"/>
@@ -10273,7 +10162,7 @@
                       </w:r>
                       <w:r>
                         <w:rPr>
-                          <w:rStyle w:val="a9"/>
+                          <w:rStyle w:val="Hyperlink"/>
                           <w:color w:val="0882DE"/>
                           <w:sz w:val="17"/>
                           <w:szCs w:val="17"/>
@@ -10282,7 +10171,7 @@
                       </w:r>
                       <w:r>
                         <w:rPr>
-                          <w:rStyle w:val="a9"/>
+                          <w:rStyle w:val="Hyperlink"/>
                           <w:color w:val="0882DE"/>
                           <w:sz w:val="17"/>
                           <w:szCs w:val="17"/>
@@ -10403,7 +10292,7 @@
                           <wp:extent cx="180000" cy="180000"/>
                           <wp:effectExtent l="0" t="0" r="0" b="0"/>
                           <wp:docPr id="3" name="Picture 3">
-                            <a:hlinkClick xmlns:a="http://schemas.openxmlformats.org/drawingml/2006/main" r:id="rId22"/>
+                            <a:hlinkClick xmlns:a="http://schemas.openxmlformats.org/drawingml/2006/main" r:id="rId2"/>
                           </wp:docPr>
                           <wp:cNvGraphicFramePr>
                             <a:graphicFrameLocks xmlns:a="http://schemas.openxmlformats.org/drawingml/2006/main" noChangeAspect="1"/>
@@ -10413,14 +10302,14 @@
                               <pic:pic xmlns:pic="http://schemas.openxmlformats.org/drawingml/2006/picture">
                                 <pic:nvPicPr>
                                   <pic:cNvPr id="3" name="Picture 3">
-                                    <a:hlinkClick r:id="rId22"/>
+                                    <a:hlinkClick r:id="rId2"/>
                                   </pic:cNvPr>
                                   <pic:cNvPicPr>
                                     <a:picLocks noChangeAspect="1" noChangeArrowheads="1"/>
                                   </pic:cNvPicPr>
                                 </pic:nvPicPr>
                                 <pic:blipFill>
-                                  <a:blip r:embed="rId23">
+                                  <a:blip r:embed="rId3">
                                     <a:extLst>
                                       <a:ext uri="{28A0092B-C50C-407E-A947-70E740481C1C}">
                                         <a14:useLocalDpi xmlns:a14="http://schemas.microsoft.com/office/drawing/2010/main" val="0"/>
@@ -10469,7 +10358,7 @@
                           <wp:extent cx="180000" cy="180000"/>
                           <wp:effectExtent l="0" t="0" r="0" b="0"/>
                           <wp:docPr id="2" name="Picture 2">
-                            <a:hlinkClick xmlns:a="http://schemas.openxmlformats.org/drawingml/2006/main" r:id="rId24"/>
+                            <a:hlinkClick xmlns:a="http://schemas.openxmlformats.org/drawingml/2006/main" r:id="rId4"/>
                           </wp:docPr>
                           <wp:cNvGraphicFramePr>
                             <a:graphicFrameLocks xmlns:a="http://schemas.openxmlformats.org/drawingml/2006/main" noChangeAspect="1"/>
@@ -10479,14 +10368,14 @@
                               <pic:pic xmlns:pic="http://schemas.openxmlformats.org/drawingml/2006/picture">
                                 <pic:nvPicPr>
                                   <pic:cNvPr id="2" name="Picture 2">
-                                    <a:hlinkClick r:id="rId24"/>
+                                    <a:hlinkClick r:id="rId4"/>
                                   </pic:cNvPr>
                                   <pic:cNvPicPr>
                                     <a:picLocks noChangeAspect="1" noChangeArrowheads="1"/>
                                   </pic:cNvPicPr>
                                 </pic:nvPicPr>
                                 <pic:blipFill>
-                                  <a:blip r:embed="rId25">
+                                  <a:blip r:embed="rId5">
                                     <a:extLst>
                                       <a:ext uri="{28A0092B-C50C-407E-A947-70E740481C1C}">
                                         <a14:useLocalDpi xmlns:a14="http://schemas.microsoft.com/office/drawing/2010/main" val="0"/>
@@ -10535,7 +10424,7 @@
                           <wp:extent cx="180000" cy="180000"/>
                           <wp:effectExtent l="0" t="0" r="0" b="0"/>
                           <wp:docPr id="5" name="Picture 5" title="Software University @ Facebook">
-                            <a:hlinkClick xmlns:a="http://schemas.openxmlformats.org/drawingml/2006/main" r:id="rId26"/>
+                            <a:hlinkClick xmlns:a="http://schemas.openxmlformats.org/drawingml/2006/main" r:id="rId6"/>
                           </wp:docPr>
                           <wp:cNvGraphicFramePr>
                             <a:graphicFrameLocks xmlns:a="http://schemas.openxmlformats.org/drawingml/2006/main" noChangeAspect="1"/>
@@ -10545,12 +10434,12 @@
                               <pic:pic xmlns:pic="http://schemas.openxmlformats.org/drawingml/2006/picture">
                                 <pic:nvPicPr>
                                   <pic:cNvPr id="5" name="Picture 5" title="Software University @ Facebook">
-                                    <a:hlinkClick r:id="rId26"/>
+                                    <a:hlinkClick r:id="rId6"/>
                                   </pic:cNvPr>
                                   <pic:cNvPicPr/>
                                 </pic:nvPicPr>
                                 <pic:blipFill>
-                                  <a:blip r:embed="rId27"/>
+                                  <a:blip r:embed="rId7"/>
                                   <a:stretch>
                                     <a:fillRect/>
                                   </a:stretch>
@@ -10588,7 +10477,7 @@
                           <wp:extent cx="180000" cy="180000"/>
                           <wp:effectExtent l="0" t="0" r="0" b="0"/>
                           <wp:docPr id="20" name="Picture 20">
-                            <a:hlinkClick xmlns:a="http://schemas.openxmlformats.org/drawingml/2006/main" r:id="rId28"/>
+                            <a:hlinkClick xmlns:a="http://schemas.openxmlformats.org/drawingml/2006/main" r:id="rId8"/>
                           </wp:docPr>
                           <wp:cNvGraphicFramePr>
                             <a:graphicFrameLocks xmlns:a="http://schemas.openxmlformats.org/drawingml/2006/main" noChangeAspect="1"/>
@@ -10598,20 +10487,20 @@
                               <pic:pic xmlns:pic="http://schemas.openxmlformats.org/drawingml/2006/picture">
                                 <pic:nvPicPr>
                                   <pic:cNvPr id="20" name="Picture 20">
-                                    <a:hlinkClick r:id="rId28"/>
+                                    <a:hlinkClick r:id="rId8"/>
                                   </pic:cNvPr>
                                   <pic:cNvPicPr>
                                     <a:picLocks noChangeAspect="1" noChangeArrowheads="1"/>
                                   </pic:cNvPicPr>
                                 </pic:nvPicPr>
                                 <pic:blipFill>
-                                  <a:blip r:embed="rId29">
+                                  <a:blip r:embed="rId9">
                                     <a:extLst>
                                       <a:ext uri="{28A0092B-C50C-407E-A947-70E740481C1C}">
                                         <a14:useLocalDpi xmlns:a14="http://schemas.microsoft.com/office/drawing/2010/main" val="0"/>
                                       </a:ext>
                                       <a:ext uri="{837473B0-CC2E-450A-ABE3-18F120FF3D39}">
-                                        <a1611:picAttrSrcUrl xmlns:a1611="http://schemas.microsoft.com/office/drawing/2016/11/main" r:id="rId30"/>
+                                        <a1611:picAttrSrcUrl xmlns:a1611="http://schemas.microsoft.com/office/drawing/2016/11/main" r:id="rId10"/>
                                       </a:ext>
                                     </a:extLst>
                                   </a:blip>
@@ -10657,7 +10546,7 @@
                           <wp:extent cx="180000" cy="180000"/>
                           <wp:effectExtent l="0" t="0" r="0" b="0"/>
                           <wp:docPr id="7" name="Picture 7" title="Software University @ Twitter">
-                            <a:hlinkClick xmlns:a="http://schemas.openxmlformats.org/drawingml/2006/main" r:id="rId31"/>
+                            <a:hlinkClick xmlns:a="http://schemas.openxmlformats.org/drawingml/2006/main" r:id="rId11"/>
                           </wp:docPr>
                           <wp:cNvGraphicFramePr>
                             <a:graphicFrameLocks xmlns:a="http://schemas.openxmlformats.org/drawingml/2006/main" noChangeAspect="1"/>
@@ -10667,12 +10556,12 @@
                               <pic:pic xmlns:pic="http://schemas.openxmlformats.org/drawingml/2006/picture">
                                 <pic:nvPicPr>
                                   <pic:cNvPr id="7" name="Picture 7" title="Software University @ Twitter">
-                                    <a:hlinkClick r:id="rId31"/>
+                                    <a:hlinkClick r:id="rId11"/>
                                   </pic:cNvPr>
                                   <pic:cNvPicPr/>
                                 </pic:nvPicPr>
                                 <pic:blipFill>
-                                  <a:blip r:embed="rId32"/>
+                                  <a:blip r:embed="rId12"/>
                                   <a:stretch>
                                     <a:fillRect/>
                                   </a:stretch>
@@ -10710,7 +10599,7 @@
                           <wp:extent cx="180000" cy="180000"/>
                           <wp:effectExtent l="0" t="0" r="0" b="0"/>
                           <wp:docPr id="17" name="Picture 17" title="Software University @ YouTube">
-                            <a:hlinkClick xmlns:a="http://schemas.openxmlformats.org/drawingml/2006/main" r:id="rId33"/>
+                            <a:hlinkClick xmlns:a="http://schemas.openxmlformats.org/drawingml/2006/main" r:id="rId13"/>
                           </wp:docPr>
                           <wp:cNvGraphicFramePr>
                             <a:graphicFrameLocks xmlns:a="http://schemas.openxmlformats.org/drawingml/2006/main" noChangeAspect="1"/>
@@ -10720,12 +10609,12 @@
                               <pic:pic xmlns:pic="http://schemas.openxmlformats.org/drawingml/2006/picture">
                                 <pic:nvPicPr>
                                   <pic:cNvPr id="17" name="Picture 17" title="Software University @ YouTube">
-                                    <a:hlinkClick r:id="rId33"/>
+                                    <a:hlinkClick r:id="rId13"/>
                                   </pic:cNvPr>
                                   <pic:cNvPicPr/>
                                 </pic:nvPicPr>
                                 <pic:blipFill>
-                                  <a:blip r:embed="rId34"/>
+                                  <a:blip r:embed="rId14"/>
                                   <a:stretch>
                                     <a:fillRect/>
                                   </a:stretch>
@@ -10763,7 +10652,7 @@
                           <wp:extent cx="180000" cy="180000"/>
                           <wp:effectExtent l="0" t="0" r="0" b="0"/>
                           <wp:docPr id="21" name="Picture 21">
-                            <a:hlinkClick xmlns:a="http://schemas.openxmlformats.org/drawingml/2006/main" r:id="rId35"/>
+                            <a:hlinkClick xmlns:a="http://schemas.openxmlformats.org/drawingml/2006/main" r:id="rId15"/>
                           </wp:docPr>
                           <wp:cNvGraphicFramePr>
                             <a:graphicFrameLocks xmlns:a="http://schemas.openxmlformats.org/drawingml/2006/main" noChangeAspect="1"/>
@@ -10773,14 +10662,14 @@
                               <pic:pic xmlns:pic="http://schemas.openxmlformats.org/drawingml/2006/picture">
                                 <pic:nvPicPr>
                                   <pic:cNvPr id="21" name="Picture 21">
-                                    <a:hlinkClick r:id="rId35"/>
+                                    <a:hlinkClick r:id="rId15"/>
                                   </pic:cNvPr>
                                   <pic:cNvPicPr>
                                     <a:picLocks noChangeAspect="1" noChangeArrowheads="1"/>
                                   </pic:cNvPicPr>
                                 </pic:nvPicPr>
                                 <pic:blipFill rotWithShape="1">
-                                  <a:blip r:embed="rId36">
+                                  <a:blip r:embed="rId16">
                                     <a:extLst>
                                       <a:ext uri="{28A0092B-C50C-407E-A947-70E740481C1C}">
                                         <a14:useLocalDpi xmlns:a14="http://schemas.microsoft.com/office/drawing/2010/main" val="0"/>
@@ -10832,7 +10721,7 @@
                           <wp:extent cx="180000" cy="180000"/>
                           <wp:effectExtent l="0" t="0" r="0" b="0"/>
                           <wp:docPr id="22" name="Picture 22">
-                            <a:hlinkClick xmlns:a="http://schemas.openxmlformats.org/drawingml/2006/main" r:id="rId37"/>
+                            <a:hlinkClick xmlns:a="http://schemas.openxmlformats.org/drawingml/2006/main" r:id="rId17"/>
                           </wp:docPr>
                           <wp:cNvGraphicFramePr>
                             <a:graphicFrameLocks xmlns:a="http://schemas.openxmlformats.org/drawingml/2006/main" noChangeAspect="1"/>
@@ -10842,14 +10731,14 @@
                               <pic:pic xmlns:pic="http://schemas.openxmlformats.org/drawingml/2006/picture">
                                 <pic:nvPicPr>
                                   <pic:cNvPr id="22" name="Picture 22">
-                                    <a:hlinkClick r:id="rId37"/>
+                                    <a:hlinkClick r:id="rId17"/>
                                   </pic:cNvPr>
                                   <pic:cNvPicPr>
                                     <a:picLocks noChangeAspect="1" noChangeArrowheads="1"/>
                                   </pic:cNvPicPr>
                                 </pic:nvPicPr>
                                 <pic:blipFill>
-                                  <a:blip r:embed="rId38">
+                                  <a:blip r:embed="rId18">
                                     <a:extLst>
                                       <a:ext uri="{28A0092B-C50C-407E-A947-70E740481C1C}">
                                         <a14:useLocalDpi xmlns:a14="http://schemas.microsoft.com/office/drawing/2010/main" val="0"/>
@@ -10898,7 +10787,7 @@
                           <wp:extent cx="180000" cy="180000"/>
                           <wp:effectExtent l="0" t="0" r="0" b="0"/>
                           <wp:docPr id="23" name="Picture 23" title="Software University: Email Us">
-                            <a:hlinkClick xmlns:a="http://schemas.openxmlformats.org/drawingml/2006/main" r:id="rId39"/>
+                            <a:hlinkClick xmlns:a="http://schemas.openxmlformats.org/drawingml/2006/main" r:id="rId19"/>
                           </wp:docPr>
                           <wp:cNvGraphicFramePr>
                             <a:graphicFrameLocks xmlns:a="http://schemas.openxmlformats.org/drawingml/2006/main" noChangeAspect="1"/>
@@ -10908,12 +10797,12 @@
                               <pic:pic xmlns:pic="http://schemas.openxmlformats.org/drawingml/2006/picture">
                                 <pic:nvPicPr>
                                   <pic:cNvPr id="23" name="Picture 23" title="Software University: Email Us">
-                                    <a:hlinkClick r:id="rId39"/>
+                                    <a:hlinkClick r:id="rId19"/>
                                   </pic:cNvPr>
                                   <pic:cNvPicPr/>
                                 </pic:nvPicPr>
                                 <pic:blipFill>
-                                  <a:blip r:embed="rId40"/>
+                                  <a:blip r:embed="rId20"/>
                                   <a:stretch>
                                     <a:fillRect/>
                                   </a:stretch>
@@ -10975,7 +10864,7 @@
                   </pic:cNvPicPr>
                 </pic:nvPicPr>
                 <pic:blipFill>
-                  <a:blip r:embed="rId41">
+                  <a:blip r:embed="rId22">
                     <a:extLst>
                       <a:ext uri="{28A0092B-C50C-407E-A947-70E740481C1C}">
                         <a14:useLocalDpi xmlns:a14="http://schemas.microsoft.com/office/drawing/2010/main" val="0"/>
@@ -11399,7 +11288,7 @@
 <w:hdr xmlns:wpc="http://schemas.microsoft.com/office/word/2010/wordprocessingCanvas" xmlns:cx="http://schemas.microsoft.com/office/drawing/2014/chartex" xmlns:cx1="http://schemas.microsoft.com/office/drawing/2015/9/8/chartex" xmlns:cx2="http://schemas.microsoft.com/office/drawing/2015/10/21/chartex" xmlns:cx3="http://schemas.microsoft.com/office/drawing/2016/5/9/chartex" xmlns:cx4="http://schemas.microsoft.com/office/drawing/2016/5/10/chartex" xmlns:cx5="http://schemas.microsoft.com/office/drawing/2016/5/11/chartex" xmlns:cx6="http://schemas.microsoft.com/office/drawing/2016/5/12/chartex" xmlns:cx7="http://schemas.microsoft.com/office/drawing/2016/5/13/chartex" xmlns:cx8="http://schemas.microsoft.com/office/drawing/2016/5/14/chartex" xmlns:mc="http://schemas.openxmlformats.org/markup-compatibility/2006" xmlns:aink="http://schemas.microsoft.com/office/drawing/2016/ink" xmlns:am3d="http://schemas.microsoft.com/office/drawing/2017/model3d" xmlns:o="urn:schemas-microsoft-com:office:office" xmlns:oel="http://schemas.microsoft.com/office/2019/extlst" xmlns:r="http://schemas.openxmlformats.org/officeDocument/2006/relationships" xmlns:m="http://schemas.openxmlformats.org/officeDocument/2006/math" xmlns:v="urn:schemas-microsoft-com:vml" xmlns:wp14="http://schemas.microsoft.com/office/word/2010/wordprocessingDrawing" xmlns:wp="http://schemas.openxmlformats.org/drawingml/2006/wordprocessingDrawing" xmlns:w10="urn:schemas-microsoft-com:office:word" xmlns:w="http://schemas.openxmlformats.org/wordprocessingml/2006/main" xmlns:w14="http://schemas.microsoft.com/office/word/2010/wordml" xmlns:w15="http://schemas.microsoft.com/office/word/2012/wordml" xmlns:w16cex="http://schemas.microsoft.com/office/word/2018/wordml/cex" xmlns:w16cid="http://schemas.microsoft.com/office/word/2016/wordml/cid" xmlns:w16="http://schemas.microsoft.com/office/word/2018/wordml" xmlns:w16sdtdh="http://schemas.microsoft.com/office/word/2020/wordml/sdtdatahash" xmlns:w16se="http://schemas.microsoft.com/office/word/2015/wordml/symex" xmlns:wpg="http://schemas.microsoft.com/office/word/2010/wordprocessingGroup" xmlns:wpi="http://schemas.microsoft.com/office/word/2010/wordprocessingInk" xmlns:wne="http://schemas.microsoft.com/office/word/2006/wordml" xmlns:wps="http://schemas.microsoft.com/office/word/2010/wordprocessingShape" mc:Ignorable="w14 w15 w16se w16cid w16 w16cex w16sdtdh wp14">
   <w:p>
     <w:pPr>
-      <w:pStyle w:val="a3"/>
+      <w:pStyle w:val="Header"/>
       <w:ind w:hanging="1134"/>
     </w:pPr>
   </w:p>
@@ -11713,7 +11602,7 @@
     <w:lvl w:ilvl="0" w:tplc="A0E28166">
       <w:start w:val="1"/>
       <w:numFmt w:val="decimal"/>
-      <w:pStyle w:val="2"/>
+      <w:pStyle w:val="Heading2"/>
       <w:lvlText w:val="%1."/>
       <w:lvlJc w:val="left"/>
       <w:pPr>
@@ -13084,7 +12973,7 @@
     <w:lsdException w:name="Unresolved Mention" w:semiHidden="1" w:unhideWhenUsed="1"/>
     <w:lsdException w:name="Smart Link" w:semiHidden="1" w:unhideWhenUsed="1"/>
   </w:latentStyles>
-  <w:style w:type="paragraph" w:default="1" w:styleId="a">
+  <w:style w:type="paragraph" w:default="1" w:styleId="Normal">
     <w:name w:val="Normal"/>
     <w:qFormat/>
     <w:rsid w:val="008063E1"/>
@@ -13092,11 +12981,11 @@
       <w:spacing w:before="80" w:after="120"/>
     </w:pPr>
   </w:style>
-  <w:style w:type="paragraph" w:styleId="1">
+  <w:style w:type="paragraph" w:styleId="Heading1">
     <w:name w:val="heading 1"/>
-    <w:basedOn w:val="a"/>
-    <w:next w:val="a"/>
-    <w:link w:val="10"/>
+    <w:basedOn w:val="Normal"/>
+    <w:next w:val="Normal"/>
+    <w:link w:val="Heading1Char"/>
     <w:uiPriority w:val="9"/>
     <w:qFormat/>
     <w:rsid w:val="009254B7"/>
@@ -13114,11 +13003,11 @@
       <w:szCs w:val="32"/>
     </w:rPr>
   </w:style>
-  <w:style w:type="paragraph" w:styleId="2">
+  <w:style w:type="paragraph" w:styleId="Heading2">
     <w:name w:val="heading 2"/>
-    <w:basedOn w:val="a"/>
-    <w:next w:val="a"/>
-    <w:link w:val="20"/>
+    <w:basedOn w:val="Normal"/>
+    <w:next w:val="Normal"/>
+    <w:link w:val="Heading2Char"/>
     <w:uiPriority w:val="9"/>
     <w:qFormat/>
     <w:rsid w:val="006E55B4"/>
@@ -13140,11 +13029,11 @@
       <w:szCs w:val="36"/>
     </w:rPr>
   </w:style>
-  <w:style w:type="paragraph" w:styleId="3">
+  <w:style w:type="paragraph" w:styleId="Heading3">
     <w:name w:val="heading 3"/>
-    <w:basedOn w:val="a"/>
-    <w:next w:val="a"/>
-    <w:link w:val="30"/>
+    <w:basedOn w:val="Normal"/>
+    <w:next w:val="Normal"/>
+    <w:link w:val="Heading3Char"/>
     <w:uiPriority w:val="9"/>
     <w:unhideWhenUsed/>
     <w:qFormat/>
@@ -13163,11 +13052,11 @@
       <w:szCs w:val="32"/>
     </w:rPr>
   </w:style>
-  <w:style w:type="paragraph" w:styleId="4">
+  <w:style w:type="paragraph" w:styleId="Heading4">
     <w:name w:val="heading 4"/>
-    <w:basedOn w:val="a"/>
-    <w:next w:val="a"/>
-    <w:link w:val="40"/>
+    <w:basedOn w:val="Normal"/>
+    <w:next w:val="Normal"/>
+    <w:link w:val="Heading4Char"/>
     <w:uiPriority w:val="9"/>
     <w:unhideWhenUsed/>
     <w:qFormat/>
@@ -13186,11 +13075,11 @@
       <w:sz w:val="28"/>
     </w:rPr>
   </w:style>
-  <w:style w:type="paragraph" w:styleId="5">
+  <w:style w:type="paragraph" w:styleId="Heading5">
     <w:name w:val="heading 5"/>
-    <w:basedOn w:val="a"/>
-    <w:next w:val="a"/>
-    <w:link w:val="50"/>
+    <w:basedOn w:val="Normal"/>
+    <w:next w:val="Normal"/>
+    <w:link w:val="Heading5Char"/>
     <w:uiPriority w:val="9"/>
     <w:semiHidden/>
     <w:unhideWhenUsed/>
@@ -13208,13 +13097,13 @@
       <w:color w:val="B2500E"/>
     </w:rPr>
   </w:style>
-  <w:style w:type="character" w:default="1" w:styleId="a0">
+  <w:style w:type="character" w:default="1" w:styleId="DefaultParagraphFont">
     <w:name w:val="Default Paragraph Font"/>
     <w:uiPriority w:val="1"/>
     <w:semiHidden/>
     <w:unhideWhenUsed/>
   </w:style>
-  <w:style w:type="table" w:default="1" w:styleId="a1">
+  <w:style w:type="table" w:default="1" w:styleId="TableNormal">
     <w:name w:val="Normal Table"/>
     <w:uiPriority w:val="99"/>
     <w:semiHidden/>
@@ -13229,16 +13118,16 @@
       </w:tblCellMar>
     </w:tblPr>
   </w:style>
-  <w:style w:type="numbering" w:default="1" w:styleId="a2">
+  <w:style w:type="numbering" w:default="1" w:styleId="NoList">
     <w:name w:val="No List"/>
     <w:uiPriority w:val="99"/>
     <w:semiHidden/>
     <w:unhideWhenUsed/>
   </w:style>
-  <w:style w:type="paragraph" w:styleId="a3">
+  <w:style w:type="paragraph" w:styleId="Header">
     <w:name w:val="header"/>
-    <w:basedOn w:val="a"/>
-    <w:link w:val="a4"/>
+    <w:basedOn w:val="Normal"/>
+    <w:link w:val="HeaderChar"/>
     <w:uiPriority w:val="99"/>
     <w:unhideWhenUsed/>
     <w:rsid w:val="008068A2"/>
@@ -13250,17 +13139,17 @@
       <w:spacing w:after="0" w:line="240" w:lineRule="auto"/>
     </w:pPr>
   </w:style>
-  <w:style w:type="character" w:customStyle="1" w:styleId="a4">
-    <w:name w:val="Горен колонтитул Знак"/>
-    <w:basedOn w:val="a0"/>
-    <w:link w:val="a3"/>
+  <w:style w:type="character" w:customStyle="1" w:styleId="HeaderChar">
+    <w:name w:val="Header Char"/>
+    <w:basedOn w:val="DefaultParagraphFont"/>
+    <w:link w:val="Header"/>
     <w:uiPriority w:val="99"/>
     <w:rsid w:val="008068A2"/>
   </w:style>
-  <w:style w:type="paragraph" w:styleId="a5">
+  <w:style w:type="paragraph" w:styleId="Footer">
     <w:name w:val="footer"/>
-    <w:basedOn w:val="a"/>
-    <w:link w:val="a6"/>
+    <w:basedOn w:val="Normal"/>
+    <w:link w:val="FooterChar"/>
     <w:uiPriority w:val="99"/>
     <w:unhideWhenUsed/>
     <w:rsid w:val="008068A2"/>
@@ -13272,17 +13161,17 @@
       <w:spacing w:after="0" w:line="240" w:lineRule="auto"/>
     </w:pPr>
   </w:style>
-  <w:style w:type="character" w:customStyle="1" w:styleId="a6">
-    <w:name w:val="Долен колонтитул Знак"/>
-    <w:basedOn w:val="a0"/>
-    <w:link w:val="a5"/>
+  <w:style w:type="character" w:customStyle="1" w:styleId="FooterChar">
+    <w:name w:val="Footer Char"/>
+    <w:basedOn w:val="DefaultParagraphFont"/>
+    <w:link w:val="Footer"/>
     <w:uiPriority w:val="99"/>
     <w:rsid w:val="008068A2"/>
   </w:style>
-  <w:style w:type="paragraph" w:styleId="a7">
+  <w:style w:type="paragraph" w:styleId="BalloonText">
     <w:name w:val="Balloon Text"/>
-    <w:basedOn w:val="a"/>
-    <w:link w:val="a8"/>
+    <w:basedOn w:val="Normal"/>
+    <w:link w:val="BalloonTextChar"/>
     <w:uiPriority w:val="99"/>
     <w:semiHidden/>
     <w:unhideWhenUsed/>
@@ -13296,10 +13185,10 @@
       <w:szCs w:val="16"/>
     </w:rPr>
   </w:style>
-  <w:style w:type="character" w:customStyle="1" w:styleId="a8">
-    <w:name w:val="Изнесен текст Знак"/>
-    <w:basedOn w:val="a0"/>
-    <w:link w:val="a7"/>
+  <w:style w:type="character" w:customStyle="1" w:styleId="BalloonTextChar">
+    <w:name w:val="Balloon Text Char"/>
+    <w:basedOn w:val="DefaultParagraphFont"/>
+    <w:link w:val="BalloonText"/>
     <w:uiPriority w:val="99"/>
     <w:semiHidden/>
     <w:rsid w:val="00564D7B"/>
@@ -13309,9 +13198,9 @@
       <w:szCs w:val="16"/>
     </w:rPr>
   </w:style>
-  <w:style w:type="character" w:styleId="a9">
+  <w:style w:type="character" w:styleId="Hyperlink">
     <w:name w:val="Hyperlink"/>
-    <w:basedOn w:val="a0"/>
+    <w:basedOn w:val="DefaultParagraphFont"/>
     <w:uiPriority w:val="99"/>
     <w:unhideWhenUsed/>
     <w:rsid w:val="0079324A"/>
@@ -13320,10 +13209,10 @@
       <w:u w:val="single"/>
     </w:rPr>
   </w:style>
-  <w:style w:type="character" w:customStyle="1" w:styleId="10">
-    <w:name w:val="Заглавие 1 Знак"/>
-    <w:basedOn w:val="a0"/>
-    <w:link w:val="1"/>
+  <w:style w:type="character" w:customStyle="1" w:styleId="Heading1Char">
+    <w:name w:val="Heading 1 Char"/>
+    <w:basedOn w:val="DefaultParagraphFont"/>
+    <w:link w:val="Heading1"/>
     <w:uiPriority w:val="9"/>
     <w:rsid w:val="009254B7"/>
     <w:rPr>
@@ -13334,10 +13223,10 @@
       <w:szCs w:val="32"/>
     </w:rPr>
   </w:style>
-  <w:style w:type="character" w:customStyle="1" w:styleId="20">
-    <w:name w:val="Заглавие 2 Знак"/>
-    <w:basedOn w:val="a0"/>
-    <w:link w:val="2"/>
+  <w:style w:type="character" w:customStyle="1" w:styleId="Heading2Char">
+    <w:name w:val="Heading 2 Char"/>
+    <w:basedOn w:val="DefaultParagraphFont"/>
+    <w:link w:val="Heading2"/>
     <w:uiPriority w:val="9"/>
     <w:rsid w:val="006E55B4"/>
     <w:rPr>
@@ -13349,9 +13238,9 @@
       <w:szCs w:val="36"/>
     </w:rPr>
   </w:style>
-  <w:style w:type="paragraph" w:styleId="aa">
+  <w:style w:type="paragraph" w:styleId="NormalWeb">
     <w:name w:val="Normal (Web)"/>
-    <w:basedOn w:val="a"/>
+    <w:basedOn w:val="Normal"/>
     <w:uiPriority w:val="99"/>
     <w:semiHidden/>
     <w:unhideWhenUsed/>
@@ -13365,9 +13254,9 @@
       <w:szCs w:val="24"/>
     </w:rPr>
   </w:style>
-  <w:style w:type="character" w:styleId="ab">
+  <w:style w:type="character" w:styleId="Strong">
     <w:name w:val="Strong"/>
-    <w:basedOn w:val="a0"/>
+    <w:basedOn w:val="DefaultParagraphFont"/>
     <w:uiPriority w:val="22"/>
     <w:qFormat/>
     <w:rsid w:val="00524789"/>
@@ -13376,10 +13265,10 @@
       <w:bCs/>
     </w:rPr>
   </w:style>
-  <w:style w:type="character" w:customStyle="1" w:styleId="30">
-    <w:name w:val="Заглавие 3 Знак"/>
-    <w:basedOn w:val="a0"/>
-    <w:link w:val="3"/>
+  <w:style w:type="character" w:customStyle="1" w:styleId="Heading3Char">
+    <w:name w:val="Heading 3 Char"/>
+    <w:basedOn w:val="DefaultParagraphFont"/>
+    <w:link w:val="Heading3"/>
     <w:uiPriority w:val="9"/>
     <w:rsid w:val="008C5930"/>
     <w:rPr>
@@ -13390,10 +13279,10 @@
       <w:szCs w:val="32"/>
     </w:rPr>
   </w:style>
-  <w:style w:type="character" w:customStyle="1" w:styleId="40">
-    <w:name w:val="Заглавие 4 Знак"/>
-    <w:basedOn w:val="a0"/>
-    <w:link w:val="4"/>
+  <w:style w:type="character" w:customStyle="1" w:styleId="Heading4Char">
+    <w:name w:val="Heading 4 Char"/>
+    <w:basedOn w:val="DefaultParagraphFont"/>
+    <w:link w:val="Heading4"/>
     <w:uiPriority w:val="9"/>
     <w:rsid w:val="008C5930"/>
     <w:rPr>
@@ -13404,10 +13293,10 @@
       <w:sz w:val="28"/>
     </w:rPr>
   </w:style>
-  <w:style w:type="paragraph" w:styleId="ac">
+  <w:style w:type="paragraph" w:styleId="ListParagraph">
     <w:name w:val="List Paragraph"/>
-    <w:basedOn w:val="a"/>
-    <w:link w:val="ad"/>
+    <w:basedOn w:val="Normal"/>
+    <w:link w:val="ListParagraphChar"/>
     <w:uiPriority w:val="34"/>
     <w:qFormat/>
     <w:rsid w:val="008617B5"/>
@@ -13416,9 +13305,9 @@
       <w:contextualSpacing/>
     </w:pPr>
   </w:style>
-  <w:style w:type="character" w:styleId="ae">
+  <w:style w:type="character" w:styleId="FollowedHyperlink">
     <w:name w:val="FollowedHyperlink"/>
-    <w:basedOn w:val="a0"/>
+    <w:basedOn w:val="DefaultParagraphFont"/>
     <w:uiPriority w:val="99"/>
     <w:semiHidden/>
     <w:unhideWhenUsed/>
@@ -13428,10 +13317,10 @@
       <w:u w:val="single"/>
     </w:rPr>
   </w:style>
-  <w:style w:type="character" w:customStyle="1" w:styleId="50">
-    <w:name w:val="Заглавие 5 Знак"/>
-    <w:basedOn w:val="a0"/>
-    <w:link w:val="5"/>
+  <w:style w:type="character" w:customStyle="1" w:styleId="Heading5Char">
+    <w:name w:val="Heading 5 Char"/>
+    <w:basedOn w:val="DefaultParagraphFont"/>
+    <w:link w:val="Heading5"/>
     <w:uiPriority w:val="9"/>
     <w:semiHidden/>
     <w:rsid w:val="008C5930"/>
@@ -13443,7 +13332,7 @@
   </w:style>
   <w:style w:type="paragraph" w:customStyle="1" w:styleId="Code">
     <w:name w:val="Code"/>
-    <w:basedOn w:val="a"/>
+    <w:basedOn w:val="Normal"/>
     <w:link w:val="CodeChar"/>
     <w:qFormat/>
     <w:rsid w:val="008063E1"/>
@@ -13455,7 +13344,7 @@
   </w:style>
   <w:style w:type="character" w:customStyle="1" w:styleId="CodeChar">
     <w:name w:val="Code Char"/>
-    <w:basedOn w:val="a0"/>
+    <w:basedOn w:val="DefaultParagraphFont"/>
     <w:link w:val="Code"/>
     <w:rsid w:val="008063E1"/>
     <w:rPr>
@@ -13464,9 +13353,9 @@
       <w:noProof/>
     </w:rPr>
   </w:style>
-  <w:style w:type="table" w:styleId="af">
+  <w:style w:type="table" w:styleId="TableGrid">
     <w:name w:val="Table Grid"/>
-    <w:basedOn w:val="a1"/>
+    <w:basedOn w:val="TableNormal"/>
     <w:uiPriority w:val="59"/>
     <w:rsid w:val="00763912"/>
     <w:pPr>
@@ -13485,12 +13374,12 @@
   </w:style>
   <w:style w:type="character" w:customStyle="1" w:styleId="tgc">
     <w:name w:val="_tgc"/>
-    <w:basedOn w:val="a0"/>
+    <w:basedOn w:val="DefaultParagraphFont"/>
     <w:rsid w:val="00D8395C"/>
   </w:style>
   <w:style w:type="paragraph" w:customStyle="1" w:styleId="Index">
     <w:name w:val="Index"/>
-    <w:basedOn w:val="a"/>
+    <w:basedOn w:val="Normal"/>
     <w:qFormat/>
     <w:rsid w:val="005054C7"/>
     <w:pPr>
@@ -13501,17 +13390,17 @@
       <w:rFonts w:cs="FreeSans"/>
     </w:rPr>
   </w:style>
-  <w:style w:type="character" w:customStyle="1" w:styleId="ad">
-    <w:name w:val="Списък на абзаци Знак"/>
-    <w:basedOn w:val="a0"/>
-    <w:link w:val="ac"/>
+  <w:style w:type="character" w:customStyle="1" w:styleId="ListParagraphChar">
+    <w:name w:val="List Paragraph Char"/>
+    <w:basedOn w:val="DefaultParagraphFont"/>
+    <w:link w:val="ListParagraph"/>
     <w:uiPriority w:val="34"/>
     <w:qFormat/>
     <w:rsid w:val="005054C7"/>
   </w:style>
   <w:style w:type="character" w:customStyle="1" w:styleId="InternetLink">
     <w:name w:val="Internet Link"/>
-    <w:basedOn w:val="a0"/>
+    <w:basedOn w:val="DefaultParagraphFont"/>
     <w:uiPriority w:val="99"/>
     <w:unhideWhenUsed/>
     <w:rsid w:val="005054C7"/>
@@ -13520,9 +13409,9 @@
       <w:u w:val="single"/>
     </w:rPr>
   </w:style>
-  <w:style w:type="character" w:styleId="af0">
+  <w:style w:type="character" w:styleId="UnresolvedMention">
     <w:name w:val="Unresolved Mention"/>
-    <w:basedOn w:val="a0"/>
+    <w:basedOn w:val="DefaultParagraphFont"/>
     <w:uiPriority w:val="99"/>
     <w:semiHidden/>
     <w:unhideWhenUsed/>
@@ -13534,7 +13423,7 @@
   </w:style>
   <w:style w:type="paragraph" w:customStyle="1" w:styleId="code-line">
     <w:name w:val="code-line"/>
-    <w:basedOn w:val="a"/>
+    <w:basedOn w:val="Normal"/>
     <w:rsid w:val="0013697C"/>
     <w:pPr>
       <w:spacing w:before="100" w:beforeAutospacing="1" w:after="100" w:afterAutospacing="1" w:line="240" w:lineRule="auto"/>

</xml_diff>